<commit_message>
fix DockerFile formatting and Known issues sections
</commit_message>
<xml_diff>
--- a/preview/Preview - getting started.docx
+++ b/preview/Preview - getting started.docx
@@ -1076,7 +1076,7 @@
         </w:rPr>
         <w:t xml:space="preserve"> </w:t>
       </w:r>
-      <w:hyperlink r:id="rId7">
+      <w:hyperlink r:id="rId8">
         <w:r>
           <w:rPr>
             <w:rStyle w:val="Hyperlink"/>
@@ -1301,7 +1301,7 @@
                           <pic:cNvPicPr/>
                         </pic:nvPicPr>
                         <pic:blipFill>
-                          <a:blip r:embed="rId8">
+                          <a:blip r:embed="rId9">
                             <a:extLst>
                               <a:ext uri="{28A0092B-C50C-407E-A947-70E740481C1C}">
                                 <a14:useLocalDpi xmlns:a14="http://schemas.microsoft.com/office/drawing/2010/main" val="0"/>
@@ -1376,7 +1376,7 @@
         </w:rPr>
         <w:t xml:space="preserve"> the </w:t>
       </w:r>
-      <w:hyperlink r:id="rId9">
+      <w:hyperlink r:id="rId10">
         <w:r>
           <w:rPr>
             <w:rStyle w:val="Hyperlink"/>
@@ -1680,7 +1680,7 @@
                           <pic:cNvPicPr/>
                         </pic:nvPicPr>
                         <pic:blipFill>
-                          <a:blip r:embed="rId10">
+                          <a:blip r:embed="rId11">
                             <a:extLst>
                               <a:ext uri="{28A0092B-C50C-407E-A947-70E740481C1C}">
                                 <a14:useLocalDpi xmlns:a14="http://schemas.microsoft.com/office/drawing/2010/main" val="0"/>
@@ -1979,7 +1979,7 @@
         </w:rPr>
         <w:t xml:space="preserve">win-x64 (MSI): </w:t>
       </w:r>
-      <w:hyperlink r:id="rId11" w:history="1">
+      <w:hyperlink r:id="rId12" w:history="1">
         <w:r>
           <w:rPr>
             <w:rStyle w:val="Hyperlink"/>
@@ -2006,7 +2006,7 @@
         </w:rPr>
         <w:t xml:space="preserve">win-x86 (MSI): </w:t>
       </w:r>
-      <w:hyperlink r:id="rId12" w:tgtFrame="_blank" w:tooltip="https://functionscdn.azureedge.net/public/3.0.2569/func-cli-3.0.2569-x86.msi" w:history="1">
+      <w:hyperlink r:id="rId13" w:tgtFrame="_blank" w:tooltip="https://functionscdn.azureedge.net/public/3.0.2569/func-cli-3.0.2569-x86.msi" w:history="1">
         <w:r>
           <w:rPr>
             <w:rStyle w:val="Hyperlink"/>
@@ -2053,7 +2053,7 @@
         </w:rPr>
         <w:t xml:space="preserve">If you don't have the </w:t>
       </w:r>
-      <w:hyperlink r:id="rId13" w:history="1">
+      <w:hyperlink r:id="rId14" w:history="1">
         <w:r>
           <w:rPr>
             <w:rFonts w:ascii="Segoe UI" w:eastAsia="Times New Roman" w:hAnsi="Segoe UI" w:cs="Segoe UI"/>
@@ -2164,7 +2164,7 @@
         </w:rPr>
         <w:t xml:space="preserve"> used the emulator, you must </w:t>
       </w:r>
-      <w:hyperlink r:id="rId14" w:anchor="start-and-initialize-the-storage-emulator" w:history="1">
+      <w:hyperlink r:id="rId15" w:anchor="start-and-initialize-the-storage-emulator" w:history="1">
         <w:r>
           <w:rPr>
             <w:rStyle w:val="Hyperlink"/>
@@ -2861,6 +2861,12 @@
         </w:rPr>
         <w:t>publish</w:t>
       </w:r>
+      <w:r>
+        <w:rPr>
+          <w:rFonts w:ascii="Consolas" w:eastAsia="Consolas" w:hAnsi="Consolas" w:cs="Consolas"/>
+        </w:rPr>
+        <w:t xml:space="preserve"> -c release</w:t>
+      </w:r>
     </w:p>
     <w:p>
       <w:pPr>
@@ -3180,28 +3186,95 @@
           <w:rFonts w:ascii="Consolas" w:eastAsia="Consolas" w:hAnsi="Consolas" w:cs="Consolas"/>
         </w:rPr>
       </w:pPr>
-      <w:r>
-        <w:rPr>
-          <w:rFonts w:ascii="Consolas" w:eastAsia="Consolas" w:hAnsi="Consolas" w:cs="Consolas"/>
-        </w:rPr>
-        <w:t>docker build --tag local/</w:t>
-      </w:r>
-      <w:proofErr w:type="spellStart"/>
-      <w:proofErr w:type="gramStart"/>
-      <w:r>
-        <w:rPr>
-          <w:rFonts w:ascii="Consolas" w:eastAsia="Consolas" w:hAnsi="Consolas" w:cs="Consolas"/>
-        </w:rPr>
-        <w:t>workflowcontainer</w:t>
-      </w:r>
-      <w:proofErr w:type="spellEnd"/>
-      <w:r>
-        <w:rPr>
-          <w:rFonts w:ascii="Consolas" w:eastAsia="Consolas" w:hAnsi="Consolas" w:cs="Consolas"/>
-        </w:rPr>
-        <w:t xml:space="preserve"> .</w:t>
-      </w:r>
-      <w:proofErr w:type="gramEnd"/>
+    </w:p>
+    <w:p>
+      <w:pPr>
+        <w:pStyle w:val="ListParagraph"/>
+        <w:tabs>
+          <w:tab w:val="left" w:pos="916"/>
+          <w:tab w:val="left" w:pos="1832"/>
+          <w:tab w:val="left" w:pos="2748"/>
+          <w:tab w:val="left" w:pos="3664"/>
+          <w:tab w:val="left" w:pos="4580"/>
+          <w:tab w:val="left" w:pos="5496"/>
+          <w:tab w:val="left" w:pos="6412"/>
+          <w:tab w:val="left" w:pos="7328"/>
+          <w:tab w:val="left" w:pos="8244"/>
+          <w:tab w:val="left" w:pos="9160"/>
+          <w:tab w:val="left" w:pos="10076"/>
+          <w:tab w:val="left" w:pos="10992"/>
+          <w:tab w:val="left" w:pos="11908"/>
+          <w:tab w:val="left" w:pos="12824"/>
+          <w:tab w:val="left" w:pos="13740"/>
+          <w:tab w:val="left" w:pos="14656"/>
+        </w:tabs>
+        <w:spacing w:before="120" w:after="120" w:line="240" w:lineRule="auto"/>
+      </w:pPr>
+      <w:r>
+        <w:rPr>
+          <w:b/>
+          <w:bCs/>
+        </w:rPr>
+        <w:t>Note</w:t>
+      </w:r>
+      <w:r>
+        <w:rPr>
+          <w:b/>
+          <w:bCs/>
+        </w:rPr>
+        <w:t>:</w:t>
+      </w:r>
+      <w:r>
+        <w:t xml:space="preserve"> </w:t>
+      </w:r>
+      <w:r>
+        <w:t>R</w:t>
+      </w:r>
+      <w:r>
+        <w:t xml:space="preserve">eplace the &lt;STORAGE_CONNECTION_STRING&gt; </w:t>
+      </w:r>
+      <w:r>
+        <w:t xml:space="preserve">value </w:t>
+      </w:r>
+      <w:r>
+        <w:t xml:space="preserve">with the connection string to </w:t>
+      </w:r>
+      <w:r>
+        <w:t>A</w:t>
+      </w:r>
+      <w:r>
+        <w:t xml:space="preserve">zure </w:t>
+      </w:r>
+      <w:r>
+        <w:t>S</w:t>
+      </w:r>
+      <w:r>
+        <w:t xml:space="preserve">torage. </w:t>
+      </w:r>
+    </w:p>
+    <w:p>
+      <w:pPr>
+        <w:pStyle w:val="ListParagraph"/>
+        <w:tabs>
+          <w:tab w:val="left" w:pos="916"/>
+          <w:tab w:val="left" w:pos="1832"/>
+          <w:tab w:val="left" w:pos="2748"/>
+          <w:tab w:val="left" w:pos="3664"/>
+          <w:tab w:val="left" w:pos="4580"/>
+          <w:tab w:val="left" w:pos="5496"/>
+          <w:tab w:val="left" w:pos="6412"/>
+          <w:tab w:val="left" w:pos="7328"/>
+          <w:tab w:val="left" w:pos="8244"/>
+          <w:tab w:val="left" w:pos="9160"/>
+          <w:tab w:val="left" w:pos="10076"/>
+          <w:tab w:val="left" w:pos="10992"/>
+          <w:tab w:val="left" w:pos="11908"/>
+          <w:tab w:val="left" w:pos="12824"/>
+          <w:tab w:val="left" w:pos="13740"/>
+          <w:tab w:val="left" w:pos="14656"/>
+        </w:tabs>
+        <w:spacing w:before="120" w:after="120" w:line="240" w:lineRule="auto"/>
+      </w:pPr>
     </w:p>
     <w:p>
       <w:pPr>
@@ -3230,180 +3303,28 @@
           <w:rFonts w:ascii="Consolas" w:eastAsia="Consolas" w:hAnsi="Consolas" w:cs="Consolas"/>
         </w:rPr>
       </w:pPr>
-    </w:p>
-    <w:p>
-      <w:pPr>
-        <w:pStyle w:val="ListParagraph"/>
-        <w:tabs>
-          <w:tab w:val="left" w:pos="916"/>
-          <w:tab w:val="left" w:pos="1832"/>
-          <w:tab w:val="left" w:pos="2748"/>
-          <w:tab w:val="left" w:pos="3664"/>
-          <w:tab w:val="left" w:pos="4580"/>
-          <w:tab w:val="left" w:pos="5496"/>
-          <w:tab w:val="left" w:pos="6412"/>
-          <w:tab w:val="left" w:pos="7328"/>
-          <w:tab w:val="left" w:pos="8244"/>
-          <w:tab w:val="left" w:pos="9160"/>
-          <w:tab w:val="left" w:pos="10076"/>
-          <w:tab w:val="left" w:pos="10992"/>
-          <w:tab w:val="left" w:pos="11908"/>
-          <w:tab w:val="left" w:pos="12824"/>
-          <w:tab w:val="left" w:pos="13740"/>
-          <w:tab w:val="left" w:pos="14656"/>
-        </w:tabs>
-        <w:spacing w:before="120" w:after="120" w:line="240" w:lineRule="auto"/>
-      </w:pPr>
-      <w:r>
-        <w:rPr>
-          <w:b/>
-          <w:bCs/>
-        </w:rPr>
-        <w:t>Note</w:t>
-      </w:r>
-      <w:r>
-        <w:rPr>
-          <w:b/>
-          <w:bCs/>
-        </w:rPr>
-        <w:t>:</w:t>
-      </w:r>
-      <w:r>
-        <w:t xml:space="preserve"> </w:t>
-      </w:r>
-      <w:r>
-        <w:t>R</w:t>
-      </w:r>
-      <w:r>
-        <w:t xml:space="preserve">eplace the &lt;STORAGE_CONNECTION_STRING&gt; </w:t>
-      </w:r>
-      <w:r>
-        <w:t xml:space="preserve">value </w:t>
-      </w:r>
-      <w:r>
-        <w:t xml:space="preserve">with the connection string to </w:t>
-      </w:r>
-      <w:r>
-        <w:t>A</w:t>
-      </w:r>
-      <w:r>
-        <w:t xml:space="preserve">zure </w:t>
-      </w:r>
-      <w:r>
-        <w:t>S</w:t>
-      </w:r>
-      <w:r>
-        <w:t xml:space="preserve">torage. If you are testing against the local emulator, you can use </w:t>
-      </w:r>
-      <w:r>
-        <w:t xml:space="preserve">a connection string </w:t>
-      </w:r>
-      <w:r>
-        <w:t>like</w:t>
-      </w:r>
-      <w:r>
-        <w:t xml:space="preserve"> this example:</w:t>
-      </w:r>
-    </w:p>
-    <w:p>
-      <w:pPr>
-        <w:pStyle w:val="ListParagraph"/>
-        <w:spacing w:before="120" w:after="120" w:line="240" w:lineRule="auto"/>
-      </w:pPr>
-    </w:p>
-    <w:p>
-      <w:pPr>
-        <w:shd w:val="clear" w:color="auto" w:fill="F6F8FA"/>
-        <w:spacing w:before="120" w:after="120" w:line="240" w:lineRule="auto"/>
-        <w:ind w:left="720"/>
+      <w:r>
         <w:rPr>
           <w:rFonts w:ascii="Consolas" w:eastAsia="Consolas" w:hAnsi="Consolas" w:cs="Consolas"/>
         </w:rPr>
-      </w:pPr>
+        <w:t>docker build --tag local/</w:t>
+      </w:r>
+      <w:proofErr w:type="spellStart"/>
+      <w:proofErr w:type="gramStart"/>
       <w:r>
         <w:rPr>
           <w:rFonts w:ascii="Consolas" w:eastAsia="Consolas" w:hAnsi="Consolas" w:cs="Consolas"/>
         </w:rPr>
-        <w:t>DefaultEndpointsProtocol=http;AccountName=</w:t>
-      </w:r>
+        <w:t>workflowcontainer</w:t>
+      </w:r>
+      <w:proofErr w:type="spellEnd"/>
       <w:r>
         <w:rPr>
           <w:rFonts w:ascii="Consolas" w:eastAsia="Consolas" w:hAnsi="Consolas" w:cs="Consolas"/>
         </w:rPr>
-        <w:t>&lt;storage-account-name&gt;</w:t>
-      </w:r>
-      <w:r>
-        <w:rPr>
-          <w:rFonts w:ascii="Consolas" w:eastAsia="Consolas" w:hAnsi="Consolas" w:cs="Consolas"/>
-        </w:rPr>
-        <w:t>;AccountKey=Eby8vdM02xNOcqFlqUwJPLlmEtlCDXJ1OUzFT50uSRZ6IFsuFq2UVErCz4I6tq/K1SZFPTOtr/KBHBeksoGMGw</w:t>
-      </w:r>
-      <w:r>
-        <w:rPr>
-          <w:rFonts w:ascii="Consolas" w:eastAsia="Consolas" w:hAnsi="Consolas" w:cs="Consolas"/>
-        </w:rPr>
-        <w:t>==;</w:t>
-      </w:r>
-      <w:r>
-        <w:rPr>
-          <w:rFonts w:ascii="Consolas" w:eastAsia="Consolas" w:hAnsi="Consolas" w:cs="Consolas"/>
-        </w:rPr>
-        <w:t>BlobEndpoint=http://host.docker.internal:10000</w:t>
-      </w:r>
-      <w:r>
-        <w:rPr>
-          <w:rFonts w:ascii="Consolas" w:eastAsia="Consolas" w:hAnsi="Consolas" w:cs="Consolas"/>
-        </w:rPr>
-        <w:t>/</w:t>
-      </w:r>
-      <w:r>
-        <w:rPr>
-          <w:rFonts w:ascii="Consolas" w:eastAsia="Consolas" w:hAnsi="Consolas" w:cs="Consolas"/>
-        </w:rPr>
-        <w:t>&lt;storage-account-name&gt;</w:t>
-      </w:r>
-      <w:r>
-        <w:rPr>
-          <w:rFonts w:ascii="Consolas" w:eastAsia="Consolas" w:hAnsi="Consolas" w:cs="Consolas"/>
-        </w:rPr>
-        <w:t>;</w:t>
-      </w:r>
-      <w:r>
-        <w:rPr>
-          <w:rFonts w:ascii="Consolas" w:eastAsia="Consolas" w:hAnsi="Consolas" w:cs="Consolas"/>
-        </w:rPr>
-        <w:t>TableEndpoint=http://host.docker.internal:10002/</w:t>
-      </w:r>
-      <w:r>
-        <w:rPr>
-          <w:rFonts w:ascii="Consolas" w:eastAsia="Consolas" w:hAnsi="Consolas" w:cs="Consolas"/>
-        </w:rPr>
-        <w:t xml:space="preserve"> &lt;storage-account-name&gt;</w:t>
-      </w:r>
-      <w:r>
-        <w:rPr>
-          <w:rFonts w:ascii="Consolas" w:eastAsia="Consolas" w:hAnsi="Consolas" w:cs="Consolas"/>
-        </w:rPr>
-        <w:t>;</w:t>
-      </w:r>
-      <w:r>
-        <w:rPr>
-          <w:rFonts w:ascii="Consolas" w:eastAsia="Consolas" w:hAnsi="Consolas" w:cs="Consolas"/>
-        </w:rPr>
-        <w:t>QueueEndpoint=http://host.docker.internal:10001/</w:t>
-      </w:r>
-      <w:r>
-        <w:rPr>
-          <w:rFonts w:ascii="Consolas" w:eastAsia="Consolas" w:hAnsi="Consolas" w:cs="Consolas"/>
-        </w:rPr>
-        <w:t xml:space="preserve"> &lt;storage-account-name&gt;</w:t>
-      </w:r>
-      <w:r>
-        <w:rPr>
-          <w:rFonts w:ascii="Consolas" w:eastAsia="Consolas" w:hAnsi="Consolas" w:cs="Consolas"/>
-        </w:rPr>
-        <w:t>;</w:t>
-      </w:r>
+        <w:t xml:space="preserve"> .</w:t>
+      </w:r>
+      <w:proofErr w:type="gramEnd"/>
     </w:p>
     <w:p>
       <w:pPr>
@@ -3466,7 +3387,6 @@
         <w:ind w:left="360"/>
       </w:pPr>
       <w:r>
-        <w:lastRenderedPageBreak/>
         <w:t>Known issues</w:t>
       </w:r>
       <w:r>
@@ -3602,7 +3522,7 @@
         </w:rPr>
         <w:t xml:space="preserve">, sign in to the </w:t>
       </w:r>
-      <w:hyperlink r:id="rId15" w:history="1">
+      <w:hyperlink r:id="rId16" w:history="1">
         <w:r>
           <w:rPr>
             <w:rStyle w:val="Hyperlink"/>
@@ -3737,6 +3657,7 @@
         <w:rPr>
           <w:rFonts w:ascii="Calibri" w:eastAsia="Times New Roman" w:hAnsi="Calibri" w:cs="Calibri"/>
         </w:rPr>
+        <w:lastRenderedPageBreak/>
         <w:t xml:space="preserve">Requires </w:t>
       </w:r>
       <w:r>
@@ -5138,6 +5059,35 @@
         </w:rPr>
         <w:t xml:space="preserve">. </w:t>
       </w:r>
+    </w:p>
+    <w:p>
+      <w:pPr>
+        <w:pStyle w:val="ListParagraph"/>
+        <w:numPr>
+          <w:ilvl w:val="0"/>
+          <w:numId w:val="9"/>
+        </w:numPr>
+        <w:spacing w:before="120" w:after="120" w:line="240" w:lineRule="auto"/>
+        <w:rPr>
+          <w:rFonts w:ascii="Calibri" w:hAnsi="Calibri" w:cs="Calibri"/>
+        </w:rPr>
+      </w:pPr>
+      <w:r>
+        <w:rPr>
+          <w:rFonts w:ascii="Calibri" w:hAnsi="Calibri" w:cs="Calibri"/>
+        </w:rPr>
+        <w:t>Requires allowed origin of function apps CORS setting to be set to “*” for run histories of workflows deployed to a function app to work.</w:t>
+      </w:r>
+    </w:p>
+    <w:p>
+      <w:pPr>
+        <w:pStyle w:val="ListParagraph"/>
+        <w:spacing w:before="120" w:after="120" w:line="240" w:lineRule="auto"/>
+        <w:ind w:left="360"/>
+        <w:rPr>
+          <w:rFonts w:ascii="Calibri" w:eastAsia="Times New Roman" w:hAnsi="Calibri" w:cs="Calibri"/>
+        </w:rPr>
+      </w:pPr>
     </w:p>
     <w:sectPr>
       <w:pgSz w:w="12240" w:h="15840"/>
@@ -13324,15 +13274,6 @@
   </w:num>
   <w:num w:numId="69">
     <w:abstractNumId w:val="46"/>
-    <w:lvlOverride w:ilvl="0"/>
-    <w:lvlOverride w:ilvl="1"/>
-    <w:lvlOverride w:ilvl="2"/>
-    <w:lvlOverride w:ilvl="3"/>
-    <w:lvlOverride w:ilvl="4"/>
-    <w:lvlOverride w:ilvl="5"/>
-    <w:lvlOverride w:ilvl="6"/>
-    <w:lvlOverride w:ilvl="7"/>
-    <w:lvlOverride w:ilvl="8"/>
   </w:num>
   <w:num w:numId="70">
     <w:abstractNumId w:val="46"/>
@@ -14688,4 +14629,16 @@
     </a:ext>
   </a:extLst>
 </a:theme>
+</file>
+
+<file path=customXml/item1.xml><?xml version="1.0" encoding="utf-8"?>
+<b:Sources xmlns:b="http://schemas.openxmlformats.org/officeDocument/2006/bibliography" xmlns="http://schemas.openxmlformats.org/officeDocument/2006/bibliography" SelectedStyle="\APASixthEditionOfficeOnline.xsl" StyleName="APA" Version="6"/>
+</file>
+
+<file path=customXml/itemProps1.xml><?xml version="1.0" encoding="utf-8"?>
+<ds:datastoreItem xmlns:ds="http://schemas.openxmlformats.org/officeDocument/2006/customXml" ds:itemID="{0AF4C39C-921D-4603-BD23-4F26186EE256}">
+  <ds:schemaRefs>
+    <ds:schemaRef ds:uri="http://schemas.openxmlformats.org/officeDocument/2006/bibliography"/>
+  </ds:schemaRefs>
+</ds:datastoreItem>
 </file>
</xml_diff>

<commit_message>
Preview docs updates (#111)
* Initial preview commit

* Added note on region support for cloud connectors

* Preview doc updates

* Preview docs updates
</commit_message>
<xml_diff>
--- a/preview/Preview - getting started.docx
+++ b/preview/Preview - getting started.docx
@@ -12,61 +12,7 @@
         <w:rPr>
           <w:rStyle w:val="TitleChar"/>
         </w:rPr>
-        <w:t>Develop</w:t>
-      </w:r>
-      <w:r>
-        <w:rPr>
-          <w:rStyle w:val="TitleChar"/>
-        </w:rPr>
-        <w:t xml:space="preserve"> </w:t>
-      </w:r>
-      <w:r>
-        <w:rPr>
-          <w:rStyle w:val="TitleChar"/>
-        </w:rPr>
-        <w:t xml:space="preserve">Azure </w:t>
-      </w:r>
-      <w:r>
-        <w:rPr>
-          <w:rStyle w:val="TitleChar"/>
-        </w:rPr>
-        <w:t xml:space="preserve">Logic Apps </w:t>
-      </w:r>
-      <w:r>
-        <w:rPr>
-          <w:rStyle w:val="TitleChar"/>
-        </w:rPr>
-        <w:t>w</w:t>
-      </w:r>
-      <w:r>
-        <w:rPr>
-          <w:rStyle w:val="TitleChar"/>
-        </w:rPr>
-        <w:t>orkflow</w:t>
-      </w:r>
-      <w:r>
-        <w:rPr>
-          <w:rStyle w:val="TitleChar"/>
-        </w:rPr>
-        <w:t>s</w:t>
-      </w:r>
-      <w:r>
-        <w:rPr>
-          <w:rStyle w:val="TitleChar"/>
-        </w:rPr>
-        <w:t xml:space="preserve"> </w:t>
-      </w:r>
-      <w:r>
-        <w:rPr>
-          <w:rStyle w:val="TitleChar"/>
-        </w:rPr>
-        <w:t>l</w:t>
-      </w:r>
-      <w:r>
-        <w:rPr>
-          <w:rStyle w:val="TitleChar"/>
-        </w:rPr>
-        <w:t>ocally</w:t>
+        <w:t>Logic Apps preview</w:t>
       </w:r>
     </w:p>
     <w:p>
@@ -81,136 +27,7 @@
         <w:ind w:left="360"/>
       </w:pPr>
       <w:r>
-        <w:t xml:space="preserve">Azure </w:t>
-      </w:r>
-      <w:r>
-        <w:t xml:space="preserve">Logic Apps Extensions for </w:t>
-      </w:r>
-      <w:r>
-        <w:t>the</w:t>
-      </w:r>
-      <w:r>
-        <w:t xml:space="preserve"> Azure </w:t>
-      </w:r>
-      <w:r>
-        <w:t>F</w:t>
-      </w:r>
-      <w:r>
-        <w:t xml:space="preserve">unctions </w:t>
-      </w:r>
-      <w:r>
-        <w:t>runtime</w:t>
-      </w:r>
-      <w:r>
-        <w:t xml:space="preserve"> along with</w:t>
-      </w:r>
-      <w:r>
-        <w:t xml:space="preserve"> </w:t>
-      </w:r>
-      <w:r>
-        <w:t xml:space="preserve">the </w:t>
-      </w:r>
-      <w:r>
-        <w:t>new</w:t>
-      </w:r>
-      <w:r>
-        <w:t xml:space="preserve"> </w:t>
-      </w:r>
-      <w:r>
-        <w:t>V</w:t>
-      </w:r>
-      <w:r>
-        <w:t xml:space="preserve">isual </w:t>
-      </w:r>
-      <w:r>
-        <w:t>S</w:t>
-      </w:r>
-      <w:r>
-        <w:t>tudio</w:t>
-      </w:r>
-      <w:r>
-        <w:t xml:space="preserve"> Code extension</w:t>
-      </w:r>
-      <w:r>
-        <w:t xml:space="preserve"> for Azure Logic Apps</w:t>
-      </w:r>
-      <w:r>
-        <w:t xml:space="preserve"> were</w:t>
-      </w:r>
-      <w:r>
-        <w:t xml:space="preserve"> created to </w:t>
-      </w:r>
-      <w:r>
-        <w:t xml:space="preserve">provide a great developer experience for </w:t>
-      </w:r>
-      <w:r>
-        <w:t>building</w:t>
-      </w:r>
-      <w:r>
-        <w:t xml:space="preserve"> </w:t>
-      </w:r>
-      <w:r>
-        <w:t xml:space="preserve">logic app </w:t>
-      </w:r>
-      <w:r>
-        <w:t>workflows</w:t>
-      </w:r>
-      <w:r>
-        <w:t xml:space="preserve">. You can build these </w:t>
-      </w:r>
-      <w:r>
-        <w:t>workflows</w:t>
-      </w:r>
-      <w:r>
-        <w:t xml:space="preserve"> </w:t>
-      </w:r>
-      <w:r>
-        <w:t>i</w:t>
-      </w:r>
-      <w:r>
-        <w:t>n your develop</w:t>
-      </w:r>
-      <w:r>
-        <w:t>ment</w:t>
-      </w:r>
-      <w:r>
-        <w:t xml:space="preserve"> environment and deploy the</w:t>
-      </w:r>
-      <w:r>
-        <w:t>m</w:t>
-      </w:r>
-      <w:r>
-        <w:t xml:space="preserve">  to multiple hosting environments</w:t>
-      </w:r>
-      <w:r>
-        <w:t>, such as</w:t>
-      </w:r>
-      <w:r>
-        <w:t xml:space="preserve"> Azure App Service, Azure Function App</w:t>
-      </w:r>
-      <w:r>
-        <w:t>,</w:t>
-      </w:r>
-      <w:r>
-        <w:t xml:space="preserve"> or as </w:t>
-      </w:r>
-      <w:r>
-        <w:t xml:space="preserve">a </w:t>
-      </w:r>
-      <w:r>
-        <w:t xml:space="preserve">Docker </w:t>
-      </w:r>
-      <w:r>
-        <w:t xml:space="preserve">container anywhere you </w:t>
-      </w:r>
-      <w:r>
-        <w:t>w</w:t>
-      </w:r>
-      <w:r>
-        <w:t>ant</w:t>
-      </w:r>
-      <w:r>
-        <w:t>.</w:t>
+        <w:t>Azure Logic Apps Extensions for the Azure Functions runtime along with the new Visual Studio Code extension for Azure Logic Apps were created to provide a great developer experience for building logic app workflows. You can build these workflows in your development environment and deploy them  to multiple hosting environments, such as Azure App Service, Azure Function App, or as a Docker container anywhere you want.</w:t>
       </w:r>
     </w:p>
     <w:p>
@@ -226,59 +43,16 @@
           <w:b/>
           <w:bCs/>
         </w:rPr>
-        <w:t>Important</w:t>
-      </w:r>
-      <w:r>
-        <w:rPr>
-          <w:b/>
-          <w:bCs/>
-        </w:rPr>
-        <w:t xml:space="preserve">: </w:t>
-      </w:r>
-      <w:r>
-        <w:t>T</w:t>
-      </w:r>
-      <w:r>
-        <w:t xml:space="preserve">his </w:t>
-      </w:r>
-      <w:r>
-        <w:t>early preview release provide</w:t>
-      </w:r>
-      <w:r>
-        <w:t>s</w:t>
+        <w:t xml:space="preserve">Important: </w:t>
+      </w:r>
+      <w:r>
+        <w:t>This early preview release provides an early look at functionality so that</w:t>
       </w:r>
       <w:r>
         <w:t xml:space="preserve"> </w:t>
       </w:r>
       <w:r>
-        <w:t>an early look at functionality</w:t>
-      </w:r>
-      <w:r>
-        <w:t xml:space="preserve"> </w:t>
-      </w:r>
-      <w:r>
-        <w:t>so that</w:t>
-      </w:r>
-      <w:r>
-        <w:t xml:space="preserve"> </w:t>
-      </w:r>
-      <w:r>
-        <w:t xml:space="preserve">participants </w:t>
-      </w:r>
-      <w:r>
-        <w:t>can give</w:t>
-      </w:r>
-      <w:r>
-        <w:t xml:space="preserve"> feedback</w:t>
-      </w:r>
-      <w:r>
-        <w:t>. Bugs a</w:t>
-      </w:r>
-      <w:r>
-        <w:t>nd issues are expected</w:t>
-      </w:r>
-      <w:r>
-        <w:t>.</w:t>
+        <w:t>participants can give feedback. Bugs and issues are expected.</w:t>
       </w:r>
     </w:p>
     <w:p>
@@ -287,70 +61,7 @@
         <w:ind w:left="360"/>
       </w:pPr>
       <w:r>
-        <w:t>The</w:t>
-      </w:r>
-      <w:r>
-        <w:t>se</w:t>
-      </w:r>
-      <w:r>
-        <w:t xml:space="preserve"> </w:t>
-      </w:r>
-      <w:r>
-        <w:t>extension</w:t>
-      </w:r>
-      <w:r>
-        <w:t>s</w:t>
-      </w:r>
-      <w:r>
-        <w:t xml:space="preserve"> </w:t>
-      </w:r>
-      <w:r>
-        <w:t xml:space="preserve">for </w:t>
-      </w:r>
-      <w:r>
-        <w:t xml:space="preserve">Azure </w:t>
-      </w:r>
-      <w:r>
-        <w:t>Logic App</w:t>
-      </w:r>
-      <w:r>
-        <w:t>s</w:t>
-      </w:r>
-      <w:r>
-        <w:t xml:space="preserve"> bring most </w:t>
-      </w:r>
-      <w:r>
-        <w:t xml:space="preserve">of the </w:t>
-      </w:r>
-      <w:r>
-        <w:t xml:space="preserve">capabilities </w:t>
-      </w:r>
-      <w:r>
-        <w:t xml:space="preserve">from </w:t>
-      </w:r>
-      <w:r>
-        <w:t xml:space="preserve">Azure Logic Apps in the cloud to </w:t>
-      </w:r>
-      <w:r>
-        <w:t>your</w:t>
-      </w:r>
-      <w:r>
-        <w:t xml:space="preserve"> local development experience. </w:t>
-      </w:r>
-      <w:r>
-        <w:t xml:space="preserve">The extension also provides </w:t>
-      </w:r>
-      <w:r>
-        <w:t xml:space="preserve">many </w:t>
-      </w:r>
-      <w:r>
-        <w:t>new capabilities</w:t>
-      </w:r>
-      <w:r>
-        <w:t>, for example</w:t>
-      </w:r>
-      <w:r>
-        <w:t>:</w:t>
+        <w:t>These extensions for Azure Logic Apps bring most of the capabilities from Azure Logic Apps in the cloud to your local development experience. The extension also provides many new capabilities, for example:</w:t>
       </w:r>
     </w:p>
     <w:p>
@@ -363,13 +74,7 @@
         <w:spacing w:before="120" w:after="120"/>
       </w:pPr>
       <w:r>
-        <w:t xml:space="preserve">Managed API </w:t>
-      </w:r>
-      <w:r>
-        <w:t>c</w:t>
-      </w:r>
-      <w:r>
-        <w:t>onnectors</w:t>
+        <w:t>Managed API connectors</w:t>
       </w:r>
     </w:p>
     <w:p>
@@ -383,70 +88,7 @@
         <w:ind w:left="1080"/>
       </w:pPr>
       <w:r>
-        <w:t xml:space="preserve">Logic Apps </w:t>
-      </w:r>
-      <w:r>
-        <w:t>offers</w:t>
-      </w:r>
-      <w:r>
-        <w:t xml:space="preserve"> 300+ </w:t>
-      </w:r>
-      <w:r>
-        <w:t>m</w:t>
-      </w:r>
-      <w:r>
-        <w:t xml:space="preserve">anaged connectors </w:t>
-      </w:r>
-      <w:r>
-        <w:t xml:space="preserve">for </w:t>
-      </w:r>
-      <w:r>
-        <w:t>connect</w:t>
-      </w:r>
-      <w:r>
-        <w:t>ing</w:t>
-      </w:r>
-      <w:r>
-        <w:t xml:space="preserve"> to S</w:t>
-      </w:r>
-      <w:r>
-        <w:t xml:space="preserve">oftware-as-a-Service </w:t>
-      </w:r>
-      <w:r>
-        <w:t>(</w:t>
-      </w:r>
-      <w:r>
-        <w:t>S</w:t>
-      </w:r>
-      <w:r>
-        <w:t>aaS</w:t>
-      </w:r>
-      <w:r>
-        <w:t>)</w:t>
-      </w:r>
-      <w:r>
-        <w:t xml:space="preserve"> and </w:t>
-      </w:r>
-      <w:r>
-        <w:t>Platform-as-a-Service (</w:t>
-      </w:r>
-      <w:r>
-        <w:t>P</w:t>
-      </w:r>
-      <w:r>
-        <w:t>aaS</w:t>
-      </w:r>
-      <w:r>
-        <w:t>)</w:t>
-      </w:r>
-      <w:r>
-        <w:t xml:space="preserve"> </w:t>
-      </w:r>
-      <w:r>
-        <w:t xml:space="preserve">apps and </w:t>
-      </w:r>
-      <w:r>
-        <w:t>services.</w:t>
+        <w:t>Logic Apps offers 300+ managed connectors for connecting to Software-as-a-Service (SaaS) and Platform-as-a-Service (PaaS) apps and services.</w:t>
       </w:r>
     </w:p>
     <w:p>
@@ -476,43 +118,13 @@
         <w:ind w:left="1080"/>
       </w:pPr>
       <w:r>
-        <w:t xml:space="preserve">You </w:t>
-      </w:r>
-      <w:r>
-        <w:t>can</w:t>
+        <w:t>You can</w:t>
       </w:r>
       <w:r>
         <w:t xml:space="preserve"> </w:t>
       </w:r>
       <w:r>
-        <w:t xml:space="preserve">still create connections </w:t>
-      </w:r>
-      <w:r>
-        <w:t>that</w:t>
-      </w:r>
-      <w:r>
-        <w:t xml:space="preserve"> store credentials </w:t>
-      </w:r>
-      <w:r>
-        <w:t xml:space="preserve">in the cloud </w:t>
-      </w:r>
-      <w:r>
-        <w:t>for</w:t>
-      </w:r>
-      <w:r>
-        <w:t xml:space="preserve"> connectors</w:t>
-      </w:r>
-      <w:r>
-        <w:t>, for example, OAuth</w:t>
-      </w:r>
-      <w:r>
-        <w:t xml:space="preserve"> access tokens for connecting to </w:t>
-      </w:r>
-      <w:r>
-        <w:t>O</w:t>
-      </w:r>
-      <w:r>
-        <w:t>utlook.</w:t>
+        <w:t>still create connections that store credentials in the cloud for connectors, for example, OAuth access tokens for connecting to Outlook.</w:t>
       </w:r>
     </w:p>
     <w:p>
@@ -529,85 +141,7 @@
         </w:rPr>
       </w:pPr>
       <w:r>
-        <w:t xml:space="preserve">Logic Apps </w:t>
-      </w:r>
-      <w:r>
-        <w:t>generate</w:t>
-      </w:r>
-      <w:r>
-        <w:t>s</w:t>
-      </w:r>
-      <w:r>
-        <w:t xml:space="preserve"> a </w:t>
-      </w:r>
-      <w:r>
-        <w:t>Shared</w:t>
-      </w:r>
-      <w:r>
-        <w:t xml:space="preserve"> </w:t>
-      </w:r>
-      <w:r>
-        <w:t>Access Signature (</w:t>
-      </w:r>
-      <w:r>
-        <w:t>SAS</w:t>
-      </w:r>
-      <w:r>
-        <w:t>)</w:t>
-      </w:r>
-      <w:r>
-        <w:t xml:space="preserve"> connection string </w:t>
-      </w:r>
-      <w:r>
-        <w:t>that</w:t>
-      </w:r>
-      <w:r>
-        <w:t xml:space="preserve"> workflows running anywhere </w:t>
-      </w:r>
-      <w:r>
-        <w:t xml:space="preserve">can use </w:t>
-      </w:r>
-      <w:r>
-        <w:t xml:space="preserve">to </w:t>
-      </w:r>
-      <w:r>
-        <w:t>send</w:t>
-      </w:r>
-      <w:r>
-        <w:t xml:space="preserve"> request</w:t>
-      </w:r>
-      <w:r>
-        <w:t>s</w:t>
-      </w:r>
-      <w:r>
-        <w:t xml:space="preserve"> to the cloud connection runtime endpoint.</w:t>
-      </w:r>
-      <w:r>
-        <w:t xml:space="preserve"> </w:t>
-      </w:r>
-      <w:r>
-        <w:t xml:space="preserve">This connection string is </w:t>
-      </w:r>
-      <w:r>
-        <w:t>saved</w:t>
-      </w:r>
-      <w:r>
-        <w:t xml:space="preserve"> with other application settings so that you can easily store them in </w:t>
-      </w:r>
-      <w:r>
-        <w:t>Azure Key Vault</w:t>
-      </w:r>
-      <w:r>
-        <w:t xml:space="preserve"> when deployed to </w:t>
-      </w:r>
-      <w:r>
-        <w:t>A</w:t>
-      </w:r>
-      <w:r>
-        <w:t>zure</w:t>
-      </w:r>
-      <w:r>
-        <w:t>.</w:t>
+        <w:t>Logic Apps generates a Shared Access Signature (SAS) connection string that workflows running anywhere can use to send requests to the cloud connection runtime endpoint. This connection string is saved with other application settings so that you can easily store them in Azure Key Vault when deployed to Azure.</w:t>
       </w:r>
     </w:p>
     <w:p>
@@ -634,55 +168,7 @@
         <w:ind w:left="1080"/>
       </w:pPr>
       <w:r>
-        <w:t xml:space="preserve">You can author </w:t>
-      </w:r>
-      <w:r>
-        <w:t>s</w:t>
-      </w:r>
-      <w:r>
-        <w:t xml:space="preserve">tateless workflows like any other workflow </w:t>
-      </w:r>
-      <w:r>
-        <w:t xml:space="preserve">by </w:t>
-      </w:r>
-      <w:r>
-        <w:t xml:space="preserve">using the </w:t>
-      </w:r>
-      <w:r>
-        <w:t xml:space="preserve">Logic Apps </w:t>
-      </w:r>
-      <w:r>
-        <w:t>D</w:t>
-      </w:r>
-      <w:r>
-        <w:t xml:space="preserve">esigner. </w:t>
-      </w:r>
-      <w:r>
-        <w:t xml:space="preserve">However, </w:t>
-      </w:r>
-      <w:r>
-        <w:t>u</w:t>
-      </w:r>
-      <w:r>
-        <w:t xml:space="preserve">nlike regular workflows, </w:t>
-      </w:r>
-      <w:r>
-        <w:t>stateless workflows</w:t>
-      </w:r>
-      <w:r>
-        <w:t xml:space="preserve"> don</w:t>
-      </w:r>
-      <w:r>
-        <w:t>'</w:t>
-      </w:r>
-      <w:r>
-        <w:t>t persist between actions, and don</w:t>
-      </w:r>
-      <w:r>
-        <w:t>'</w:t>
-      </w:r>
-      <w:r>
-        <w:t>t store run histories by default.</w:t>
+        <w:t>You can author stateless workflows like any other workflow by using the Logic Apps Designer. However, unlike regular workflows, stateless workflows don't persist between actions, and don't store run histories by default.</w:t>
       </w:r>
     </w:p>
     <w:p>
@@ -696,37 +182,7 @@
         <w:ind w:left="1080"/>
       </w:pPr>
       <w:r>
-        <w:t xml:space="preserve">You can enable </w:t>
-      </w:r>
-      <w:r>
-        <w:t>r</w:t>
-      </w:r>
-      <w:r>
-        <w:t>un histories</w:t>
-      </w:r>
-      <w:r>
-        <w:t>,</w:t>
-      </w:r>
-      <w:r>
-        <w:t xml:space="preserve"> if ne</w:t>
-      </w:r>
-      <w:r>
-        <w:t>cessary</w:t>
-      </w:r>
-      <w:r>
-        <w:t>,</w:t>
-      </w:r>
-      <w:r>
-        <w:t xml:space="preserve"> for better debug</w:t>
-      </w:r>
-      <w:r>
-        <w:t>g</w:t>
-      </w:r>
-      <w:r>
-        <w:t>ability</w:t>
-      </w:r>
-      <w:r>
-        <w:t>.</w:t>
+        <w:t>You can enable run histories, if necessary, for better debuggability.</w:t>
       </w:r>
     </w:p>
     <w:p>
@@ -740,43 +196,13 @@
         <w:ind w:left="1080"/>
       </w:pPr>
       <w:r>
-        <w:t xml:space="preserve">Stateless workflows </w:t>
-      </w:r>
-      <w:r>
-        <w:t>provide</w:t>
-      </w:r>
-      <w:r>
-        <w:t xml:space="preserve"> fast</w:t>
-      </w:r>
-      <w:r>
-        <w:t>er</w:t>
-      </w:r>
-      <w:r>
-        <w:t xml:space="preserve"> response times and high </w:t>
+        <w:t xml:space="preserve">Stateless workflows provide faster response times and high </w:t>
       </w:r>
       <w:r>
         <w:t>t</w:t>
       </w:r>
       <w:r>
-        <w:t>hroughput</w:t>
-      </w:r>
-      <w:r>
-        <w:t>. Due to non-</w:t>
-      </w:r>
-      <w:r>
-        <w:t xml:space="preserve">persistence, these </w:t>
-      </w:r>
-      <w:r>
-        <w:t xml:space="preserve">workflows </w:t>
-      </w:r>
-      <w:r>
-        <w:t xml:space="preserve">are </w:t>
-      </w:r>
-      <w:r>
-        <w:t>also less costly</w:t>
-      </w:r>
-      <w:r>
-        <w:t xml:space="preserve"> to run.</w:t>
+        <w:t>hroughput. Due to non-persistence, these workflows are also less costly to run.</w:t>
       </w:r>
     </w:p>
     <w:p>
@@ -792,106 +218,7 @@
         </w:rPr>
       </w:pPr>
       <w:r>
-        <w:t xml:space="preserve">Additional </w:t>
-      </w:r>
-      <w:r>
-        <w:t>connectors</w:t>
-      </w:r>
-      <w:r>
-        <w:t>,</w:t>
-      </w:r>
-      <w:r>
-        <w:t xml:space="preserve"> </w:t>
-      </w:r>
-      <w:r>
-        <w:t>specifically,</w:t>
-      </w:r>
-      <w:r>
-        <w:t xml:space="preserve"> </w:t>
-      </w:r>
-      <w:r>
-        <w:t>E</w:t>
-      </w:r>
-      <w:r>
-        <w:t>vent Hubs</w:t>
-      </w:r>
-      <w:r>
-        <w:t>, S</w:t>
-      </w:r>
-      <w:r>
-        <w:t xml:space="preserve">ervice </w:t>
-      </w:r>
-      <w:r>
-        <w:t>B</w:t>
-      </w:r>
-      <w:r>
-        <w:t>us</w:t>
-      </w:r>
-      <w:r>
-        <w:t>,</w:t>
-      </w:r>
-      <w:r>
-        <w:t xml:space="preserve"> and SQL</w:t>
-      </w:r>
-      <w:r>
-        <w:t xml:space="preserve">, </w:t>
-      </w:r>
-      <w:r>
-        <w:t>run in-proc</w:t>
-      </w:r>
-      <w:r>
-        <w:t>ess</w:t>
-      </w:r>
-      <w:r>
-        <w:t xml:space="preserve"> </w:t>
-      </w:r>
-      <w:r>
-        <w:t>like</w:t>
-      </w:r>
-      <w:r>
-        <w:t xml:space="preserve"> built-in native</w:t>
-      </w:r>
-      <w:r>
-        <w:t xml:space="preserve"> </w:t>
-      </w:r>
-      <w:r>
-        <w:t>connectors,</w:t>
-      </w:r>
-      <w:r>
-        <w:t xml:space="preserve"> </w:t>
-      </w:r>
-      <w:r>
-        <w:t>and provide fast</w:t>
-      </w:r>
-      <w:r>
-        <w:t>er</w:t>
-      </w:r>
-      <w:r>
-        <w:t xml:space="preserve"> response time, high throughput</w:t>
-      </w:r>
-      <w:r>
-        <w:t>,</w:t>
-      </w:r>
-      <w:r>
-        <w:t xml:space="preserve"> and no throttling</w:t>
-      </w:r>
-      <w:r>
-        <w:t>,</w:t>
-      </w:r>
-      <w:r>
-        <w:t xml:space="preserve"> </w:t>
-      </w:r>
-      <w:r>
-        <w:t>unlike the cloud</w:t>
-      </w:r>
-      <w:r>
-        <w:t>-based</w:t>
-      </w:r>
-      <w:r>
-        <w:t xml:space="preserve"> connectors</w:t>
-      </w:r>
-      <w:r>
-        <w:t>.</w:t>
+        <w:t>Additional connectors, specifically, Event Hubs, Service Bus, and SQL, run in-process like built-in native connectors, and provide faster response time, high throughput, and no throttling, unlike the cloud-based connectors.</w:t>
       </w:r>
     </w:p>
     <w:p>
@@ -904,40 +231,7 @@
         <w:spacing w:before="120" w:after="120"/>
       </w:pPr>
       <w:r>
-        <w:t xml:space="preserve">You can </w:t>
-      </w:r>
-      <w:r>
-        <w:t>invoke a</w:t>
-      </w:r>
-      <w:r>
-        <w:t>n Azure</w:t>
-      </w:r>
-      <w:r>
-        <w:t xml:space="preserve"> function </w:t>
-      </w:r>
-      <w:r>
-        <w:t xml:space="preserve">natively and directly </w:t>
-      </w:r>
-      <w:r>
-        <w:t xml:space="preserve">from </w:t>
-      </w:r>
-      <w:r>
-        <w:t xml:space="preserve">your </w:t>
-      </w:r>
-      <w:r>
-        <w:t>workflow</w:t>
-      </w:r>
-      <w:r>
-        <w:t>, which run</w:t>
-      </w:r>
-      <w:r>
-        <w:t>s</w:t>
-      </w:r>
-      <w:r>
-        <w:t xml:space="preserve"> on </w:t>
-      </w:r>
-      <w:r>
-        <w:t>the Azure Functions runtime.</w:t>
+        <w:t>You can invoke an Azure function natively and directly from your workflow, which runs on the Azure Functions runtime.</w:t>
       </w:r>
     </w:p>
     <w:p>
@@ -953,22 +247,7 @@
         <w:ind w:left="360"/>
       </w:pPr>
       <w:r>
-        <w:t xml:space="preserve">Set up </w:t>
-      </w:r>
-      <w:r>
-        <w:t xml:space="preserve">your </w:t>
-      </w:r>
-      <w:r>
-        <w:t>d</w:t>
-      </w:r>
-      <w:r>
-        <w:t xml:space="preserve">eveloper </w:t>
-      </w:r>
-      <w:r>
-        <w:t>e</w:t>
-      </w:r>
-      <w:r>
-        <w:t>nvironment</w:t>
+        <w:t>Set up your developer environment</w:t>
       </w:r>
     </w:p>
     <w:p>
@@ -1002,7 +281,7 @@
           <w:sz w:val="21"/>
           <w:szCs w:val="21"/>
         </w:rPr>
-        <w:t>C</w:t>
+        <w:t>Code</w:t>
       </w:r>
       <w:r>
         <w:rPr>
@@ -1011,52 +290,7 @@
           <w:sz w:val="21"/>
           <w:szCs w:val="21"/>
         </w:rPr>
-        <w:t>ode</w:t>
-      </w:r>
-      <w:r>
-        <w:rPr>
-          <w:rFonts w:ascii="Segoe UI" w:eastAsia="Times New Roman" w:hAnsi="Segoe UI" w:cs="Segoe UI"/>
-          <w:color w:val="252423"/>
-          <w:sz w:val="21"/>
-          <w:szCs w:val="21"/>
-        </w:rPr>
-        <w:t xml:space="preserve">, </w:t>
-      </w:r>
-      <w:r>
-        <w:rPr>
-          <w:rFonts w:ascii="Segoe UI" w:eastAsia="Times New Roman" w:hAnsi="Segoe UI" w:cs="Segoe UI"/>
-          <w:color w:val="252423"/>
-          <w:sz w:val="21"/>
-          <w:szCs w:val="21"/>
-        </w:rPr>
-        <w:t>d</w:t>
-      </w:r>
-      <w:r>
-        <w:rPr>
-          <w:rFonts w:ascii="Segoe UI" w:eastAsia="Times New Roman" w:hAnsi="Segoe UI" w:cs="Segoe UI"/>
-          <w:color w:val="252423"/>
-          <w:sz w:val="21"/>
-          <w:szCs w:val="21"/>
-        </w:rPr>
-        <w:t xml:space="preserve">ownload </w:t>
-      </w:r>
-      <w:r>
-        <w:rPr>
-          <w:rFonts w:ascii="Segoe UI" w:eastAsia="Times New Roman" w:hAnsi="Segoe UI" w:cs="Segoe UI"/>
-          <w:color w:val="252423"/>
-          <w:sz w:val="21"/>
-          <w:szCs w:val="21"/>
-        </w:rPr>
-        <w:t xml:space="preserve">and install </w:t>
-      </w:r>
-      <w:r>
-        <w:rPr>
-          <w:rFonts w:ascii="Segoe UI" w:eastAsia="Times New Roman" w:hAnsi="Segoe UI" w:cs="Segoe UI"/>
-          <w:color w:val="252423"/>
-          <w:sz w:val="21"/>
-          <w:szCs w:val="21"/>
-        </w:rPr>
-        <w:t xml:space="preserve">the </w:t>
+        <w:t xml:space="preserve">, download and install the </w:t>
       </w:r>
       <w:r>
         <w:rPr>
@@ -1122,7 +356,7 @@
           <w:sz w:val="21"/>
           <w:szCs w:val="21"/>
         </w:rPr>
-        <w:t xml:space="preserve"> the </w:t>
+        <w:t xml:space="preserve"> the extensions list</w:t>
       </w:r>
       <w:r>
         <w:rPr>
@@ -1131,34 +365,7 @@
           <w:sz w:val="21"/>
           <w:szCs w:val="21"/>
         </w:rPr>
-        <w:t>extensions list</w:t>
-      </w:r>
-      <w:r>
-        <w:rPr>
-          <w:rFonts w:ascii="Segoe UI" w:eastAsia="Times New Roman" w:hAnsi="Segoe UI" w:cs="Segoe UI"/>
-          <w:color w:val="252423"/>
-          <w:sz w:val="21"/>
-          <w:szCs w:val="21"/>
-        </w:rPr>
-        <w:t xml:space="preserve"> toolbar</w:t>
-      </w:r>
-      <w:r>
-        <w:rPr>
-          <w:rFonts w:ascii="Segoe UI" w:eastAsia="Times New Roman" w:hAnsi="Segoe UI" w:cs="Segoe UI"/>
-          <w:color w:val="252423"/>
-          <w:sz w:val="21"/>
-          <w:szCs w:val="21"/>
-        </w:rPr>
-        <w:t xml:space="preserve">, select the </w:t>
-      </w:r>
-      <w:r>
-        <w:rPr>
-          <w:rFonts w:ascii="Segoe UI" w:eastAsia="Times New Roman" w:hAnsi="Segoe UI" w:cs="Segoe UI"/>
-          <w:color w:val="252423"/>
-          <w:sz w:val="21"/>
-          <w:szCs w:val="21"/>
-        </w:rPr>
-        <w:t xml:space="preserve">ellipses (…), and select </w:t>
+        <w:t xml:space="preserve"> toolbar, select the ellipses (…), and select </w:t>
       </w:r>
       <w:r>
         <w:rPr>
@@ -1209,46 +416,7 @@
         <w:t xml:space="preserve">: </w:t>
       </w:r>
       <w:r>
-        <w:t>This</w:t>
-      </w:r>
-      <w:r>
-        <w:t xml:space="preserve"> version</w:t>
-      </w:r>
-      <w:r>
-        <w:t xml:space="preserve"> will</w:t>
-      </w:r>
-      <w:r>
-        <w:t xml:space="preserve"> replace </w:t>
-      </w:r>
-      <w:r>
-        <w:t xml:space="preserve">any existing </w:t>
-      </w:r>
-      <w:r>
-        <w:t>A</w:t>
-      </w:r>
-      <w:r>
-        <w:t xml:space="preserve">zure </w:t>
-      </w:r>
-      <w:r>
-        <w:t>F</w:t>
-      </w:r>
-      <w:r>
-        <w:t>unction</w:t>
-      </w:r>
-      <w:r>
-        <w:t>s</w:t>
-      </w:r>
-      <w:r>
-        <w:t xml:space="preserve"> extension but preserves the capability to author </w:t>
-      </w:r>
-      <w:r>
-        <w:t xml:space="preserve">Azure </w:t>
-      </w:r>
-      <w:r>
-        <w:t>F</w:t>
-      </w:r>
-      <w:r>
-        <w:t>unctions.</w:t>
+        <w:t>This version will replace any existing Azure Functions extension but preserves the capability to author Azure Functions.</w:t>
       </w:r>
     </w:p>
     <w:tbl>
@@ -1286,7 +454,7 @@
               </w:rPr>
               <w:lastRenderedPageBreak/>
               <w:drawing>
-                <wp:inline distT="0" distB="0" distL="0" distR="0" wp14:anchorId="3C3FE613" wp14:editId="5B38CEF7">
+                <wp:inline distT="0" distB="0" distL="0" distR="0" wp14:anchorId="6F83F248" wp14:editId="33F2ABE5">
                   <wp:extent cx="4308082" cy="3544502"/>
                   <wp:effectExtent l="0" t="0" r="0" b="0"/>
                   <wp:docPr id="1323628241" name="Picture 1"/>
@@ -1347,25 +515,7 @@
           <w:sz w:val="21"/>
           <w:szCs w:val="21"/>
         </w:rPr>
-        <w:t xml:space="preserve">If you haven't already done so, </w:t>
-      </w:r>
-      <w:r>
-        <w:rPr>
-          <w:rFonts w:ascii="Segoe UI" w:eastAsia="Times New Roman" w:hAnsi="Segoe UI" w:cs="Segoe UI"/>
-          <w:color w:val="252423"/>
-          <w:sz w:val="21"/>
-          <w:szCs w:val="21"/>
-        </w:rPr>
-        <w:t>i</w:t>
-      </w:r>
-      <w:r>
-        <w:rPr>
-          <w:rFonts w:ascii="Segoe UI" w:eastAsia="Times New Roman" w:hAnsi="Segoe UI" w:cs="Segoe UI"/>
-          <w:color w:val="252423"/>
-          <w:sz w:val="21"/>
-          <w:szCs w:val="21"/>
-        </w:rPr>
-        <w:t>nstall</w:t>
+        <w:t>If you haven't already done so, install</w:t>
       </w:r>
       <w:r>
         <w:rPr>
@@ -1498,7 +648,7 @@
           <w:sz w:val="21"/>
           <w:szCs w:val="21"/>
         </w:rPr>
-        <w:t>F</w:t>
+        <w:t>Functions</w:t>
       </w:r>
       <w:r>
         <w:rPr>
@@ -1507,7 +657,7 @@
           <w:sz w:val="21"/>
           <w:szCs w:val="21"/>
         </w:rPr>
-        <w:t>unction</w:t>
+        <w:t xml:space="preserve"> </w:t>
       </w:r>
       <w:r>
         <w:rPr>
@@ -1516,7 +666,7 @@
           <w:sz w:val="21"/>
           <w:szCs w:val="21"/>
         </w:rPr>
-        <w:t>s</w:t>
+        <w:t xml:space="preserve">project </w:t>
       </w:r>
       <w:r>
         <w:rPr>
@@ -1525,7 +675,7 @@
           <w:sz w:val="21"/>
           <w:szCs w:val="21"/>
         </w:rPr>
-        <w:t xml:space="preserve"> </w:t>
+        <w:t xml:space="preserve">runtime </w:t>
       </w:r>
       <w:r>
         <w:rPr>
@@ -1534,7 +684,7 @@
           <w:sz w:val="21"/>
           <w:szCs w:val="21"/>
         </w:rPr>
-        <w:t xml:space="preserve">project </w:t>
+        <w:t>Version 3</w:t>
       </w:r>
       <w:r>
         <w:rPr>
@@ -1543,52 +693,7 @@
           <w:sz w:val="21"/>
           <w:szCs w:val="21"/>
         </w:rPr>
-        <w:t xml:space="preserve">runtime </w:t>
-      </w:r>
-      <w:r>
-        <w:rPr>
-          <w:rFonts w:ascii="Segoe UI" w:eastAsia="Times New Roman" w:hAnsi="Segoe UI" w:cs="Segoe UI"/>
-          <w:color w:val="252423"/>
-          <w:sz w:val="21"/>
-          <w:szCs w:val="21"/>
-        </w:rPr>
-        <w:t xml:space="preserve">Version </w:t>
-      </w:r>
-      <w:r>
-        <w:rPr>
-          <w:rFonts w:ascii="Segoe UI" w:eastAsia="Times New Roman" w:hAnsi="Segoe UI" w:cs="Segoe UI"/>
-          <w:color w:val="252423"/>
-          <w:sz w:val="21"/>
-          <w:szCs w:val="21"/>
-        </w:rPr>
-        <w:t>3</w:t>
-      </w:r>
-      <w:r>
-        <w:rPr>
-          <w:rFonts w:ascii="Segoe UI" w:eastAsia="Times New Roman" w:hAnsi="Segoe UI" w:cs="Segoe UI"/>
-          <w:color w:val="252423"/>
-          <w:sz w:val="21"/>
-          <w:szCs w:val="21"/>
-        </w:rPr>
-        <w:t>. To open the settings,</w:t>
-      </w:r>
-      <w:r>
-        <w:rPr>
-          <w:rFonts w:ascii="Segoe UI" w:eastAsia="Times New Roman" w:hAnsi="Segoe UI" w:cs="Segoe UI"/>
-          <w:color w:val="252423"/>
-          <w:sz w:val="21"/>
-          <w:szCs w:val="21"/>
-        </w:rPr>
-        <w:t xml:space="preserve"> </w:t>
-      </w:r>
-      <w:r>
-        <w:rPr>
-          <w:rFonts w:ascii="Segoe UI" w:eastAsia="Times New Roman" w:hAnsi="Segoe UI" w:cs="Segoe UI"/>
-          <w:color w:val="252423"/>
-          <w:sz w:val="21"/>
-          <w:szCs w:val="21"/>
-        </w:rPr>
-        <w:t xml:space="preserve">press </w:t>
+        <w:t xml:space="preserve">. To open the settings, press </w:t>
       </w:r>
       <w:r>
         <w:rPr>
@@ -1665,7 +770,7 @@
                 <w:noProof/>
               </w:rPr>
               <w:drawing>
-                <wp:inline distT="0" distB="0" distL="0" distR="0" wp14:anchorId="40428531" wp14:editId="669E083F">
+                <wp:inline distT="0" distB="0" distL="0" distR="0" wp14:anchorId="7FB92DDB" wp14:editId="7E211733">
                   <wp:extent cx="5809608" cy="2100487"/>
                   <wp:effectExtent l="0" t="0" r="0" b="0"/>
                   <wp:docPr id="873749725" name="Picture 2"/>
@@ -1768,34 +873,7 @@
           <w:sz w:val="21"/>
           <w:szCs w:val="21"/>
         </w:rPr>
-        <w:t xml:space="preserve">Azure </w:t>
-      </w:r>
-      <w:r>
-        <w:rPr>
-          <w:rFonts w:ascii="Segoe UI" w:eastAsia="Times New Roman" w:hAnsi="Segoe UI" w:cs="Segoe UI"/>
-          <w:color w:val="252423"/>
-          <w:sz w:val="21"/>
-          <w:szCs w:val="21"/>
-        </w:rPr>
-        <w:t>F</w:t>
-      </w:r>
-      <w:r>
-        <w:rPr>
-          <w:rFonts w:ascii="Segoe UI" w:eastAsia="Times New Roman" w:hAnsi="Segoe UI" w:cs="Segoe UI"/>
-          <w:color w:val="252423"/>
-          <w:sz w:val="21"/>
-          <w:szCs w:val="21"/>
-        </w:rPr>
-        <w:t>unction</w:t>
-      </w:r>
-      <w:r>
-        <w:rPr>
-          <w:rFonts w:ascii="Segoe UI" w:eastAsia="Times New Roman" w:hAnsi="Segoe UI" w:cs="Segoe UI"/>
-          <w:color w:val="252423"/>
-          <w:sz w:val="21"/>
-          <w:szCs w:val="21"/>
-        </w:rPr>
-        <w:t>s</w:t>
+        <w:t>Azure Functions</w:t>
       </w:r>
       <w:r>
         <w:rPr>
@@ -1897,7 +975,7 @@
           <w:sz w:val="21"/>
           <w:szCs w:val="21"/>
         </w:rPr>
-        <w:t xml:space="preserve">: If you previously installed the Azure Functions core tools, please uninstall them first or make sure that the PATH environment variable points to the </w:t>
+        <w:t>: If you previously installed the Azure Functions core tools, please uninstall them first or make sure that the PATH environment variable points to the specif</w:t>
       </w:r>
       <w:r>
         <w:rPr>
@@ -1906,7 +984,7 @@
           <w:sz w:val="21"/>
           <w:szCs w:val="21"/>
         </w:rPr>
-        <w:t>specif</w:t>
+        <w:t>ic</w:t>
       </w:r>
       <w:r>
         <w:rPr>
@@ -1915,25 +993,7 @@
           <w:sz w:val="21"/>
           <w:szCs w:val="21"/>
         </w:rPr>
-        <w:t>ic</w:t>
-      </w:r>
-      <w:r>
-        <w:rPr>
-          <w:rFonts w:ascii="Segoe UI" w:eastAsia="Times New Roman" w:hAnsi="Segoe UI" w:cs="Segoe UI"/>
-          <w:color w:val="252423"/>
-          <w:sz w:val="21"/>
-          <w:szCs w:val="21"/>
-        </w:rPr>
-        <w:t xml:space="preserve"> </w:t>
-      </w:r>
-      <w:r>
-        <w:rPr>
-          <w:rFonts w:ascii="Segoe UI" w:eastAsia="Times New Roman" w:hAnsi="Segoe UI" w:cs="Segoe UI"/>
-          <w:color w:val="252423"/>
-          <w:sz w:val="21"/>
-          <w:szCs w:val="21"/>
-        </w:rPr>
-        <w:t xml:space="preserve">version </w:t>
+        <w:t xml:space="preserve"> version </w:t>
       </w:r>
       <w:r>
         <w:rPr>
@@ -2108,16 +1168,7 @@
           <w:sz w:val="21"/>
           <w:szCs w:val="21"/>
         </w:rPr>
-        <w:t>th</w:t>
-      </w:r>
-      <w:r>
-        <w:rPr>
-          <w:rFonts w:ascii="Segoe UI" w:eastAsia="Times New Roman" w:hAnsi="Segoe UI" w:cs="Segoe UI"/>
-          <w:color w:val="252423"/>
-          <w:sz w:val="21"/>
-          <w:szCs w:val="21"/>
-        </w:rPr>
-        <w:t>e</w:t>
+        <w:t>the</w:t>
       </w:r>
       <w:r>
         <w:rPr>
@@ -2192,16 +1243,7 @@
           <w:sz w:val="21"/>
           <w:szCs w:val="21"/>
         </w:rPr>
-        <w:t xml:space="preserve">can </w:t>
-      </w:r>
-      <w:r>
-        <w:rPr>
-          <w:rFonts w:ascii="Segoe UI" w:eastAsia="Times New Roman" w:hAnsi="Segoe UI" w:cs="Segoe UI"/>
-          <w:color w:val="252423"/>
-          <w:sz w:val="21"/>
-          <w:szCs w:val="21"/>
-        </w:rPr>
-        <w:t>start</w:t>
+        <w:t>can start</w:t>
       </w:r>
       <w:r>
         <w:rPr>
@@ -2235,34 +1277,7 @@
           <w:sz w:val="21"/>
           <w:szCs w:val="21"/>
         </w:rPr>
-        <w:t xml:space="preserve">If you have a previous version of the extension bundle, </w:t>
-      </w:r>
-      <w:r>
-        <w:rPr>
-          <w:rFonts w:ascii="Segoe UI" w:eastAsia="Times New Roman" w:hAnsi="Segoe UI" w:cs="Segoe UI"/>
-          <w:color w:val="252423"/>
-          <w:sz w:val="21"/>
-          <w:szCs w:val="21"/>
-        </w:rPr>
-        <w:t>c</w:t>
-      </w:r>
-      <w:r>
-        <w:rPr>
-          <w:rFonts w:ascii="Segoe UI" w:eastAsia="Times New Roman" w:hAnsi="Segoe UI" w:cs="Segoe UI"/>
-          <w:color w:val="252423"/>
-          <w:sz w:val="21"/>
-          <w:szCs w:val="21"/>
-        </w:rPr>
-        <w:t>lean</w:t>
-      </w:r>
-      <w:r>
-        <w:rPr>
-          <w:rFonts w:ascii="Segoe UI" w:eastAsia="Times New Roman" w:hAnsi="Segoe UI" w:cs="Segoe UI"/>
-          <w:color w:val="252423"/>
-          <w:sz w:val="21"/>
-          <w:szCs w:val="21"/>
-        </w:rPr>
-        <w:t xml:space="preserve"> </w:t>
+        <w:t xml:space="preserve">If you have a previous version of the extension bundle, clean </w:t>
       </w:r>
       <w:r>
         <w:rPr>
@@ -2378,28 +1393,7 @@
         <w:ind w:left="360"/>
       </w:pPr>
       <w:r>
-        <w:t>Develop</w:t>
-      </w:r>
-      <w:r>
-        <w:t xml:space="preserve">, </w:t>
-      </w:r>
-      <w:r>
-        <w:t>t</w:t>
-      </w:r>
-      <w:r>
-        <w:t>est</w:t>
-      </w:r>
-      <w:r>
-        <w:t>,</w:t>
-      </w:r>
-      <w:r>
-        <w:t xml:space="preserve"> and </w:t>
-      </w:r>
-      <w:r>
-        <w:t>d</w:t>
-      </w:r>
-      <w:r>
-        <w:t>eploy a workflow app</w:t>
+        <w:t>Develop, test, and deploy a workflow app</w:t>
       </w:r>
     </w:p>
     <w:p>
@@ -2408,10 +1402,7 @@
         <w:ind w:left="360"/>
       </w:pPr>
       <w:r>
-        <w:t xml:space="preserve">See the demo video in the </w:t>
-      </w:r>
-      <w:r>
-        <w:t>preview folder in GitHub for help navigating the user experience.</w:t>
+        <w:t>See the demo video in the preview folder in GitHub for help navigating the user experience.</w:t>
       </w:r>
     </w:p>
     <w:p>
@@ -2437,7 +1428,7 @@
           <w:sz w:val="21"/>
           <w:szCs w:val="21"/>
         </w:rPr>
-        <w:t>How to c</w:t>
+        <w:t>How to create</w:t>
       </w:r>
       <w:r>
         <w:rPr>
@@ -2446,34 +1437,7 @@
           <w:sz w:val="21"/>
           <w:szCs w:val="21"/>
         </w:rPr>
-        <w:t>reat</w:t>
-      </w:r>
-      <w:r>
-        <w:rPr>
-          <w:rFonts w:ascii="Segoe UI" w:eastAsia="Times New Roman" w:hAnsi="Segoe UI" w:cs="Segoe UI"/>
-          <w:color w:val="252423"/>
-          <w:sz w:val="21"/>
-          <w:szCs w:val="21"/>
-        </w:rPr>
-        <w:t>e</w:t>
-      </w:r>
-      <w:r>
-        <w:rPr>
-          <w:rFonts w:ascii="Segoe UI" w:eastAsia="Times New Roman" w:hAnsi="Segoe UI" w:cs="Segoe UI"/>
-          <w:color w:val="252423"/>
-          <w:sz w:val="21"/>
-          <w:szCs w:val="21"/>
-        </w:rPr>
-        <w:t xml:space="preserve"> </w:t>
-      </w:r>
-      <w:r>
-        <w:rPr>
-          <w:rFonts w:ascii="Segoe UI" w:eastAsia="Times New Roman" w:hAnsi="Segoe UI" w:cs="Segoe UI"/>
-          <w:color w:val="252423"/>
-          <w:sz w:val="21"/>
-          <w:szCs w:val="21"/>
-        </w:rPr>
-        <w:t>workflow app project</w:t>
+        <w:t xml:space="preserve"> workflow app project</w:t>
       </w:r>
     </w:p>
     <w:p>
@@ -2499,16 +1463,7 @@
           <w:sz w:val="21"/>
           <w:szCs w:val="21"/>
         </w:rPr>
-        <w:t>H</w:t>
-      </w:r>
-      <w:r>
-        <w:rPr>
-          <w:rFonts w:ascii="Segoe UI" w:eastAsia="Times New Roman" w:hAnsi="Segoe UI" w:cs="Segoe UI"/>
-          <w:color w:val="252423"/>
-          <w:sz w:val="21"/>
-          <w:szCs w:val="21"/>
-        </w:rPr>
-        <w:t>ow</w:t>
+        <w:t>How</w:t>
       </w:r>
       <w:r>
         <w:rPr>
@@ -2657,16 +1612,7 @@
           <w:sz w:val="21"/>
           <w:szCs w:val="21"/>
         </w:rPr>
-        <w:t>d</w:t>
-      </w:r>
-      <w:r>
-        <w:rPr>
-          <w:rFonts w:ascii="Segoe UI" w:eastAsia="Times New Roman" w:hAnsi="Segoe UI" w:cs="Segoe UI"/>
-          <w:color w:val="252423"/>
-          <w:sz w:val="21"/>
-          <w:szCs w:val="21"/>
-        </w:rPr>
-        <w:t>eploy</w:t>
+        <w:t>deploy</w:t>
       </w:r>
       <w:r>
         <w:rPr>
@@ -2750,13 +1696,7 @@
         </w:rPr>
       </w:pPr>
       <w:r>
-        <w:t>Build your project</w:t>
-      </w:r>
-      <w:r>
-        <w:t xml:space="preserve"> by running this command</w:t>
-      </w:r>
-      <w:r>
-        <w:t>:</w:t>
+        <w:t>Build your project by running this command:</w:t>
       </w:r>
     </w:p>
     <w:p>
@@ -2820,10 +1760,7 @@
         <w:spacing w:before="120" w:after="120" w:line="240" w:lineRule="auto"/>
       </w:pPr>
       <w:r>
-        <w:t>Publish your build</w:t>
-      </w:r>
-      <w:r>
-        <w:t xml:space="preserve"> by running this command:</w:t>
+        <w:t>Publish your build by running this command:</w:t>
       </w:r>
     </w:p>
     <w:p>
@@ -2872,37 +1809,7 @@
         <w:spacing w:before="120" w:after="120"/>
       </w:pPr>
       <w:r>
-        <w:t xml:space="preserve">Build </w:t>
-      </w:r>
-      <w:r>
-        <w:t>a</w:t>
-      </w:r>
-      <w:r>
-        <w:t xml:space="preserve"> </w:t>
-      </w:r>
-      <w:r>
-        <w:t>D</w:t>
-      </w:r>
-      <w:r>
-        <w:t>ocker container</w:t>
-      </w:r>
-      <w:r>
-        <w:t xml:space="preserve"> by using </w:t>
-      </w:r>
-      <w:r>
-        <w:t>a workflow</w:t>
-      </w:r>
-      <w:r>
-        <w:t xml:space="preserve">. For </w:t>
-      </w:r>
-      <w:r>
-        <w:t>example</w:t>
-      </w:r>
-      <w:r>
-        <w:t>, here's a sample Docker file for a .NET workflow</w:t>
-      </w:r>
-      <w:r>
-        <w:t>:</w:t>
+        <w:t>Build a Docker container by using a workflow. For example, here's a sample Docker file for a .NET workflow:</w:t>
       </w:r>
     </w:p>
     <w:p>
@@ -2992,25 +1899,7 @@
         <w:rPr>
           <w:rFonts w:ascii="Consolas" w:eastAsia="Consolas" w:hAnsi="Consolas" w:cs="Consolas"/>
         </w:rPr>
-        <w:t>STORAGE_</w:t>
-      </w:r>
-      <w:r>
-        <w:rPr>
-          <w:rFonts w:ascii="Consolas" w:eastAsia="Consolas" w:hAnsi="Consolas" w:cs="Consolas"/>
-        </w:rPr>
-        <w:t>CONNECTION</w:t>
-      </w:r>
-      <w:r>
-        <w:rPr>
-          <w:rFonts w:ascii="Consolas" w:eastAsia="Consolas" w:hAnsi="Consolas" w:cs="Consolas"/>
-        </w:rPr>
-        <w:t>_</w:t>
-      </w:r>
-      <w:r>
-        <w:rPr>
-          <w:rFonts w:ascii="Consolas" w:eastAsia="Consolas" w:hAnsi="Consolas" w:cs="Consolas"/>
-        </w:rPr>
-        <w:t>STRING&gt;</w:t>
+        <w:t>STORAGE_CONNECTION_STRING&gt;</w:t>
       </w:r>
     </w:p>
     <w:p>
@@ -3135,7 +2024,19 @@
         <w:rPr>
           <w:rFonts w:ascii="Consolas" w:eastAsia="Consolas" w:hAnsi="Consolas" w:cs="Consolas"/>
         </w:rPr>
-        <w:t>COPY .</w:t>
+        <w:t>COPY</w:t>
+      </w:r>
+      <w:r>
+        <w:rPr>
+          <w:rFonts w:ascii="Consolas" w:eastAsia="Consolas" w:hAnsi="Consolas" w:cs="Consolas"/>
+        </w:rPr>
+        <w:t xml:space="preserve"> </w:t>
+      </w:r>
+      <w:r>
+        <w:rPr>
+          <w:rFonts w:ascii="Consolas" w:eastAsia="Consolas" w:hAnsi="Consolas" w:cs="Consolas"/>
+        </w:rPr>
+        <w:t>.</w:t>
       </w:r>
       <w:proofErr w:type="gramEnd"/>
       <w:r>
@@ -3152,6 +2053,53 @@
         <w:t>wwwroot</w:t>
       </w:r>
       <w:proofErr w:type="spellEnd"/>
+    </w:p>
+    <w:p>
+      <w:pPr>
+        <w:pStyle w:val="ListParagraph"/>
+        <w:tabs>
+          <w:tab w:val="left" w:pos="916"/>
+          <w:tab w:val="left" w:pos="1832"/>
+          <w:tab w:val="left" w:pos="2748"/>
+          <w:tab w:val="left" w:pos="3664"/>
+          <w:tab w:val="left" w:pos="4580"/>
+          <w:tab w:val="left" w:pos="5496"/>
+          <w:tab w:val="left" w:pos="6412"/>
+          <w:tab w:val="left" w:pos="7328"/>
+          <w:tab w:val="left" w:pos="8244"/>
+          <w:tab w:val="left" w:pos="9160"/>
+          <w:tab w:val="left" w:pos="10076"/>
+          <w:tab w:val="left" w:pos="10992"/>
+          <w:tab w:val="left" w:pos="11908"/>
+          <w:tab w:val="left" w:pos="12824"/>
+          <w:tab w:val="left" w:pos="13740"/>
+          <w:tab w:val="left" w:pos="14656"/>
+        </w:tabs>
+        <w:spacing w:before="120" w:after="120" w:line="240" w:lineRule="auto"/>
+      </w:pPr>
+      <w:r>
+        <w:rPr>
+          <w:b/>
+          <w:bCs/>
+        </w:rPr>
+        <w:t>Note</w:t>
+      </w:r>
+      <w:r>
+        <w:rPr>
+          <w:b/>
+          <w:bCs/>
+        </w:rPr>
+        <w:t>:</w:t>
+      </w:r>
+      <w:r>
+        <w:t xml:space="preserve"> Replace the &lt;STORAGE_CONNECTION_STRING&gt; value with the connection string to Azure Storage. </w:t>
+      </w:r>
+    </w:p>
+    <w:p>
+      <w:pPr>
+        <w:pStyle w:val="ListParagraph"/>
+        <w:spacing w:before="120" w:after="120" w:line="240" w:lineRule="auto"/>
+      </w:pPr>
     </w:p>
     <w:p>
       <w:pPr>
@@ -3205,208 +2153,6 @@
     </w:p>
     <w:p>
       <w:pPr>
-        <w:shd w:val="clear" w:color="auto" w:fill="F6F8FA"/>
-        <w:tabs>
-          <w:tab w:val="left" w:pos="916"/>
-          <w:tab w:val="left" w:pos="1832"/>
-          <w:tab w:val="left" w:pos="2748"/>
-          <w:tab w:val="left" w:pos="3664"/>
-          <w:tab w:val="left" w:pos="4580"/>
-          <w:tab w:val="left" w:pos="5496"/>
-          <w:tab w:val="left" w:pos="6412"/>
-          <w:tab w:val="left" w:pos="7328"/>
-          <w:tab w:val="left" w:pos="8244"/>
-          <w:tab w:val="left" w:pos="9160"/>
-          <w:tab w:val="left" w:pos="10076"/>
-          <w:tab w:val="left" w:pos="10992"/>
-          <w:tab w:val="left" w:pos="11908"/>
-          <w:tab w:val="left" w:pos="12824"/>
-          <w:tab w:val="left" w:pos="13740"/>
-          <w:tab w:val="left" w:pos="14656"/>
-        </w:tabs>
-        <w:spacing w:before="120" w:after="120" w:line="240" w:lineRule="auto"/>
-        <w:ind w:left="720"/>
-        <w:rPr>
-          <w:rFonts w:ascii="Consolas" w:eastAsia="Consolas" w:hAnsi="Consolas" w:cs="Consolas"/>
-        </w:rPr>
-      </w:pPr>
-    </w:p>
-    <w:p>
-      <w:pPr>
-        <w:pStyle w:val="ListParagraph"/>
-        <w:tabs>
-          <w:tab w:val="left" w:pos="916"/>
-          <w:tab w:val="left" w:pos="1832"/>
-          <w:tab w:val="left" w:pos="2748"/>
-          <w:tab w:val="left" w:pos="3664"/>
-          <w:tab w:val="left" w:pos="4580"/>
-          <w:tab w:val="left" w:pos="5496"/>
-          <w:tab w:val="left" w:pos="6412"/>
-          <w:tab w:val="left" w:pos="7328"/>
-          <w:tab w:val="left" w:pos="8244"/>
-          <w:tab w:val="left" w:pos="9160"/>
-          <w:tab w:val="left" w:pos="10076"/>
-          <w:tab w:val="left" w:pos="10992"/>
-          <w:tab w:val="left" w:pos="11908"/>
-          <w:tab w:val="left" w:pos="12824"/>
-          <w:tab w:val="left" w:pos="13740"/>
-          <w:tab w:val="left" w:pos="14656"/>
-        </w:tabs>
-        <w:spacing w:before="120" w:after="120" w:line="240" w:lineRule="auto"/>
-      </w:pPr>
-      <w:r>
-        <w:rPr>
-          <w:b/>
-          <w:bCs/>
-        </w:rPr>
-        <w:t>Note</w:t>
-      </w:r>
-      <w:r>
-        <w:rPr>
-          <w:b/>
-          <w:bCs/>
-        </w:rPr>
-        <w:t>:</w:t>
-      </w:r>
-      <w:r>
-        <w:t xml:space="preserve"> </w:t>
-      </w:r>
-      <w:r>
-        <w:t>R</w:t>
-      </w:r>
-      <w:r>
-        <w:t xml:space="preserve">eplace the &lt;STORAGE_CONNECTION_STRING&gt; </w:t>
-      </w:r>
-      <w:r>
-        <w:t xml:space="preserve">value </w:t>
-      </w:r>
-      <w:r>
-        <w:t xml:space="preserve">with the connection string to </w:t>
-      </w:r>
-      <w:r>
-        <w:t>A</w:t>
-      </w:r>
-      <w:r>
-        <w:t xml:space="preserve">zure </w:t>
-      </w:r>
-      <w:r>
-        <w:t>S</w:t>
-      </w:r>
-      <w:r>
-        <w:t xml:space="preserve">torage. If you are testing against the local emulator, you can use </w:t>
-      </w:r>
-      <w:r>
-        <w:t xml:space="preserve">a connection string </w:t>
-      </w:r>
-      <w:r>
-        <w:t>like</w:t>
-      </w:r>
-      <w:r>
-        <w:t xml:space="preserve"> this example:</w:t>
-      </w:r>
-    </w:p>
-    <w:p>
-      <w:pPr>
-        <w:pStyle w:val="ListParagraph"/>
-        <w:spacing w:before="120" w:after="120" w:line="240" w:lineRule="auto"/>
-      </w:pPr>
-    </w:p>
-    <w:p>
-      <w:pPr>
-        <w:shd w:val="clear" w:color="auto" w:fill="F6F8FA"/>
-        <w:spacing w:before="120" w:after="120" w:line="240" w:lineRule="auto"/>
-        <w:ind w:left="720"/>
-        <w:rPr>
-          <w:rFonts w:ascii="Consolas" w:eastAsia="Consolas" w:hAnsi="Consolas" w:cs="Consolas"/>
-        </w:rPr>
-      </w:pPr>
-      <w:r>
-        <w:rPr>
-          <w:rFonts w:ascii="Consolas" w:eastAsia="Consolas" w:hAnsi="Consolas" w:cs="Consolas"/>
-        </w:rPr>
-        <w:t>DefaultEndpointsProtocol=http;AccountName=</w:t>
-      </w:r>
-      <w:r>
-        <w:rPr>
-          <w:rFonts w:ascii="Consolas" w:eastAsia="Consolas" w:hAnsi="Consolas" w:cs="Consolas"/>
-        </w:rPr>
-        <w:t>&lt;storage-account-name&gt;</w:t>
-      </w:r>
-      <w:r>
-        <w:rPr>
-          <w:rFonts w:ascii="Consolas" w:eastAsia="Consolas" w:hAnsi="Consolas" w:cs="Consolas"/>
-        </w:rPr>
-        <w:t>;AccountKey=Eby8vdM02xNOcqFlqUwJPLlmEtlCDXJ1OUzFT50uSRZ6IFsuFq2UVErCz4I6tq/K1SZFPTOtr/KBHBeksoGMGw</w:t>
-      </w:r>
-      <w:r>
-        <w:rPr>
-          <w:rFonts w:ascii="Consolas" w:eastAsia="Consolas" w:hAnsi="Consolas" w:cs="Consolas"/>
-        </w:rPr>
-        <w:t>==;</w:t>
-      </w:r>
-      <w:r>
-        <w:rPr>
-          <w:rFonts w:ascii="Consolas" w:eastAsia="Consolas" w:hAnsi="Consolas" w:cs="Consolas"/>
-        </w:rPr>
-        <w:t>BlobEndpoint=http://host.docker.internal:10000</w:t>
-      </w:r>
-      <w:r>
-        <w:rPr>
-          <w:rFonts w:ascii="Consolas" w:eastAsia="Consolas" w:hAnsi="Consolas" w:cs="Consolas"/>
-        </w:rPr>
-        <w:t>/</w:t>
-      </w:r>
-      <w:r>
-        <w:rPr>
-          <w:rFonts w:ascii="Consolas" w:eastAsia="Consolas" w:hAnsi="Consolas" w:cs="Consolas"/>
-        </w:rPr>
-        <w:t>&lt;storage-account-name&gt;</w:t>
-      </w:r>
-      <w:r>
-        <w:rPr>
-          <w:rFonts w:ascii="Consolas" w:eastAsia="Consolas" w:hAnsi="Consolas" w:cs="Consolas"/>
-        </w:rPr>
-        <w:t>;</w:t>
-      </w:r>
-      <w:r>
-        <w:rPr>
-          <w:rFonts w:ascii="Consolas" w:eastAsia="Consolas" w:hAnsi="Consolas" w:cs="Consolas"/>
-        </w:rPr>
-        <w:t>TableEndpoint=http://host.docker.internal:10002/</w:t>
-      </w:r>
-      <w:r>
-        <w:rPr>
-          <w:rFonts w:ascii="Consolas" w:eastAsia="Consolas" w:hAnsi="Consolas" w:cs="Consolas"/>
-        </w:rPr>
-        <w:t xml:space="preserve"> &lt;storage-account-name&gt;</w:t>
-      </w:r>
-      <w:r>
-        <w:rPr>
-          <w:rFonts w:ascii="Consolas" w:eastAsia="Consolas" w:hAnsi="Consolas" w:cs="Consolas"/>
-        </w:rPr>
-        <w:t>;</w:t>
-      </w:r>
-      <w:r>
-        <w:rPr>
-          <w:rFonts w:ascii="Consolas" w:eastAsia="Consolas" w:hAnsi="Consolas" w:cs="Consolas"/>
-        </w:rPr>
-        <w:t>QueueEndpoint=http://host.docker.internal:10001/</w:t>
-      </w:r>
-      <w:r>
-        <w:rPr>
-          <w:rFonts w:ascii="Consolas" w:eastAsia="Consolas" w:hAnsi="Consolas" w:cs="Consolas"/>
-        </w:rPr>
-        <w:t xml:space="preserve"> &lt;storage-account-name&gt;</w:t>
-      </w:r>
-      <w:r>
-        <w:rPr>
-          <w:rFonts w:ascii="Consolas" w:eastAsia="Consolas" w:hAnsi="Consolas" w:cs="Consolas"/>
-        </w:rPr>
-        <w:t>;</w:t>
-      </w:r>
-    </w:p>
-    <w:p>
-      <w:pPr>
         <w:pStyle w:val="ListParagraph"/>
         <w:numPr>
           <w:ilvl w:val="0"/>
@@ -3415,10 +2161,7 @@
         <w:spacing w:before="120" w:after="120"/>
       </w:pPr>
       <w:r>
-        <w:t>Run the container locally</w:t>
-      </w:r>
-      <w:r>
-        <w:t>:</w:t>
+        <w:t>Run the container locally:</w:t>
       </w:r>
     </w:p>
     <w:p>
@@ -3461,22 +2204,156 @@
     </w:p>
     <w:p>
       <w:pPr>
+        <w:shd w:val="clear" w:color="auto" w:fill="F6F8FA"/>
+        <w:spacing w:before="120" w:after="120" w:line="240" w:lineRule="auto"/>
+        <w:ind w:left="720"/>
+        <w:rPr>
+          <w:rFonts w:ascii="Consolas" w:eastAsia="Consolas" w:hAnsi="Consolas" w:cs="Consolas"/>
+        </w:rPr>
+      </w:pPr>
+    </w:p>
+    <w:p>
+      <w:pPr>
+        <w:pStyle w:val="ListParagraph"/>
+        <w:numPr>
+          <w:ilvl w:val="0"/>
+          <w:numId w:val="6"/>
+        </w:numPr>
+        <w:spacing w:before="120" w:after="120"/>
+        <w:rPr>
+          <w:rFonts w:ascii="Consolas" w:eastAsia="Consolas" w:hAnsi="Consolas" w:cs="Consolas"/>
+        </w:rPr>
+      </w:pPr>
+      <w:r>
+        <w:rPr>
+          <w:rFonts w:ascii="Consolas" w:eastAsia="Consolas" w:hAnsi="Consolas" w:cs="Consolas"/>
+        </w:rPr>
+        <w:t xml:space="preserve">The callback </w:t>
+      </w:r>
+      <w:proofErr w:type="spellStart"/>
+      <w:r>
+        <w:rPr>
+          <w:rFonts w:ascii="Consolas" w:eastAsia="Consolas" w:hAnsi="Consolas" w:cs="Consolas"/>
+        </w:rPr>
+        <w:t>url</w:t>
+      </w:r>
+      <w:proofErr w:type="spellEnd"/>
+      <w:r>
+        <w:rPr>
+          <w:rFonts w:ascii="Consolas" w:eastAsia="Consolas" w:hAnsi="Consolas" w:cs="Consolas"/>
+        </w:rPr>
+        <w:t xml:space="preserve"> for request triggers can be obtained by making the following request</w:t>
+      </w:r>
+    </w:p>
+    <w:p>
+      <w:pPr>
+        <w:shd w:val="clear" w:color="auto" w:fill="F6F8FA"/>
+        <w:spacing w:before="120" w:after="120" w:line="240" w:lineRule="auto"/>
+        <w:ind w:left="720"/>
+        <w:rPr>
+          <w:rFonts w:ascii="Consolas" w:eastAsia="Consolas" w:hAnsi="Consolas" w:cs="Consolas"/>
+        </w:rPr>
+      </w:pPr>
+      <w:r>
+        <w:rPr>
+          <w:rFonts w:ascii="Consolas" w:eastAsia="Consolas" w:hAnsi="Consolas" w:cs="Consolas"/>
+        </w:rPr>
+        <w:t>POST &lt;HOST&gt;</w:t>
+      </w:r>
+      <w:r>
+        <w:rPr>
+          <w:rFonts w:ascii="Consolas" w:eastAsia="Consolas" w:hAnsi="Consolas" w:cs="Consolas"/>
+        </w:rPr>
+        <w:t>/runtime/webhooks/flow/api/management/workflows/</w:t>
+      </w:r>
+      <w:r>
+        <w:rPr>
+          <w:rFonts w:ascii="Consolas" w:eastAsia="Consolas" w:hAnsi="Consolas" w:cs="Consolas"/>
+        </w:rPr>
+        <w:t>{workflowName}</w:t>
+      </w:r>
+      <w:r>
+        <w:rPr>
+          <w:rFonts w:ascii="Consolas" w:eastAsia="Consolas" w:hAnsi="Consolas" w:cs="Consolas"/>
+        </w:rPr>
+        <w:t>/triggers/</w:t>
+      </w:r>
+      <w:r>
+        <w:rPr>
+          <w:rFonts w:ascii="Consolas" w:eastAsia="Consolas" w:hAnsi="Consolas" w:cs="Consolas"/>
+        </w:rPr>
+        <w:t>{triggerName}</w:t>
+      </w:r>
+      <w:r>
+        <w:rPr>
+          <w:rFonts w:ascii="Consolas" w:eastAsia="Consolas" w:hAnsi="Consolas" w:cs="Consolas"/>
+        </w:rPr>
+        <w:t>/</w:t>
+      </w:r>
+      <w:r>
+        <w:rPr>
+          <w:rFonts w:ascii="Consolas" w:eastAsia="Consolas" w:hAnsi="Consolas" w:cs="Consolas"/>
+        </w:rPr>
+        <w:t xml:space="preserve"> </w:t>
+      </w:r>
+      <w:r>
+        <w:rPr>
+          <w:rFonts w:ascii="Consolas" w:eastAsia="Consolas" w:hAnsi="Consolas" w:cs="Consolas"/>
+        </w:rPr>
+        <w:t>list</w:t>
+      </w:r>
+      <w:r>
+        <w:rPr>
+          <w:rFonts w:ascii="Consolas" w:eastAsia="Consolas" w:hAnsi="Consolas" w:cs="Consolas"/>
+        </w:rPr>
+        <w:t>C</w:t>
+      </w:r>
+      <w:r>
+        <w:rPr>
+          <w:rFonts w:ascii="Consolas" w:eastAsia="Consolas" w:hAnsi="Consolas" w:cs="Consolas"/>
+        </w:rPr>
+        <w:t>allback</w:t>
+      </w:r>
+      <w:r>
+        <w:rPr>
+          <w:rFonts w:ascii="Consolas" w:eastAsia="Consolas" w:hAnsi="Consolas" w:cs="Consolas"/>
+        </w:rPr>
+        <w:t>Url</w:t>
+      </w:r>
+      <w:r>
+        <w:rPr>
+          <w:rFonts w:ascii="Consolas" w:eastAsia="Consolas" w:hAnsi="Consolas" w:cs="Consolas"/>
+        </w:rPr>
+        <w:t>?api-version=2019-10-01-edge-preview</w:t>
+      </w:r>
+      <w:r>
+        <w:rPr>
+          <w:rFonts w:ascii="Consolas" w:eastAsia="Consolas" w:hAnsi="Consolas" w:cs="Consolas"/>
+        </w:rPr>
+        <w:t>&amp;code=&lt;MASTER_KEY&gt;</w:t>
+      </w:r>
+      <w:r>
+        <w:rPr>
+          <w:rFonts w:ascii="Consolas" w:eastAsia="Consolas" w:hAnsi="Consolas" w:cs="Consolas"/>
+        </w:rPr>
+        <w:t xml:space="preserve"> </w:t>
+      </w:r>
+      <w:r>
+        <w:rPr>
+          <w:rFonts w:ascii="Consolas" w:eastAsia="Consolas" w:hAnsi="Consolas" w:cs="Consolas"/>
+        </w:rPr>
+        <w:t xml:space="preserve"> </w:t>
+      </w:r>
+    </w:p>
+    <w:p>
+      <w:pPr>
         <w:pStyle w:val="Heading1"/>
         <w:spacing w:before="120" w:after="120"/>
         <w:ind w:left="360"/>
       </w:pPr>
       <w:r>
         <w:lastRenderedPageBreak/>
-        <w:t>Known issues</w:t>
-      </w:r>
-      <w:r>
-        <w:t xml:space="preserve"> (</w:t>
-      </w:r>
-      <w:r>
-        <w:t xml:space="preserve">For an updated list, </w:t>
-      </w:r>
-      <w:r>
-        <w:t>please see GitHub)</w:t>
+        <w:t>Known issues (For an updated list, please see GitHub)</w:t>
       </w:r>
     </w:p>
     <w:p>
@@ -3528,19 +2405,7 @@
         <w:rPr>
           <w:rFonts w:ascii="Calibri" w:eastAsia="Times New Roman" w:hAnsi="Calibri" w:cs="Calibri"/>
         </w:rPr>
-        <w:t xml:space="preserve">To get </w:t>
-      </w:r>
-      <w:r>
-        <w:rPr>
-          <w:rFonts w:ascii="Calibri" w:eastAsia="Times New Roman" w:hAnsi="Calibri" w:cs="Calibri"/>
-        </w:rPr>
-        <w:t>t</w:t>
-      </w:r>
-      <w:r>
-        <w:rPr>
-          <w:rFonts w:ascii="Calibri" w:eastAsia="Times New Roman" w:hAnsi="Calibri" w:cs="Calibri"/>
-        </w:rPr>
-        <w:t>he</w:t>
+        <w:t>To get the</w:t>
       </w:r>
       <w:r>
         <w:rPr>
@@ -3552,37 +2417,13 @@
         <w:rPr>
           <w:rFonts w:ascii="Calibri" w:eastAsia="Times New Roman" w:hAnsi="Calibri" w:cs="Calibri"/>
         </w:rPr>
-        <w:t xml:space="preserve">the </w:t>
-      </w:r>
-      <w:r>
-        <w:rPr>
-          <w:rFonts w:ascii="Calibri" w:eastAsia="Times New Roman" w:hAnsi="Calibri" w:cs="Calibri"/>
-        </w:rPr>
-        <w:t>R</w:t>
-      </w:r>
-      <w:r>
-        <w:rPr>
-          <w:rFonts w:ascii="Calibri" w:eastAsia="Times New Roman" w:hAnsi="Calibri" w:cs="Calibri"/>
-        </w:rPr>
-        <w:t>eque</w:t>
-      </w:r>
-      <w:r>
-        <w:rPr>
-          <w:rFonts w:ascii="Calibri" w:eastAsia="Times New Roman" w:hAnsi="Calibri" w:cs="Calibri"/>
-        </w:rPr>
-        <w:t>st</w:t>
-      </w:r>
-      <w:r>
-        <w:rPr>
-          <w:rFonts w:ascii="Calibri" w:eastAsia="Times New Roman" w:hAnsi="Calibri" w:cs="Calibri"/>
-        </w:rPr>
-        <w:t xml:space="preserve"> </w:t>
-      </w:r>
-      <w:r>
-        <w:rPr>
-          <w:rFonts w:ascii="Calibri" w:eastAsia="Times New Roman" w:hAnsi="Calibri" w:cs="Calibri"/>
-        </w:rPr>
-        <w:t xml:space="preserve">trigger </w:t>
+        <w:t>the Request</w:t>
+      </w:r>
+      <w:r>
+        <w:rPr>
+          <w:rFonts w:ascii="Calibri" w:eastAsia="Times New Roman" w:hAnsi="Calibri" w:cs="Calibri"/>
+        </w:rPr>
+        <w:t xml:space="preserve"> trigger </w:t>
       </w:r>
       <w:r>
         <w:rPr>
@@ -3621,13 +2462,7 @@
         <w:rPr>
           <w:rFonts w:ascii="Calibri" w:eastAsia="Times New Roman" w:hAnsi="Calibri" w:cs="Calibri"/>
         </w:rPr>
-        <w:t xml:space="preserve">and go to </w:t>
-      </w:r>
-      <w:r>
-        <w:rPr>
-          <w:rFonts w:ascii="Calibri" w:eastAsia="Times New Roman" w:hAnsi="Calibri" w:cs="Calibri"/>
-        </w:rPr>
-        <w:t xml:space="preserve">the logic app's </w:t>
+        <w:t xml:space="preserve">and go to the logic app's </w:t>
       </w:r>
       <w:r>
         <w:rPr>
@@ -3755,25 +2590,7 @@
         <w:rPr>
           <w:rFonts w:ascii="Calibri" w:eastAsia="Times New Roman" w:hAnsi="Calibri" w:cs="Calibri"/>
         </w:rPr>
-        <w:t>S</w:t>
-      </w:r>
-      <w:r>
-        <w:rPr>
-          <w:rFonts w:ascii="Calibri" w:eastAsia="Times New Roman" w:hAnsi="Calibri" w:cs="Calibri"/>
-        </w:rPr>
-        <w:t xml:space="preserve">torage </w:t>
-      </w:r>
-      <w:r>
-        <w:rPr>
-          <w:rFonts w:ascii="Calibri" w:eastAsia="Times New Roman" w:hAnsi="Calibri" w:cs="Calibri"/>
-        </w:rPr>
-        <w:t>E</w:t>
-      </w:r>
-      <w:r>
-        <w:rPr>
-          <w:rFonts w:ascii="Calibri" w:eastAsia="Times New Roman" w:hAnsi="Calibri" w:cs="Calibri"/>
-        </w:rPr>
-        <w:t>mulator</w:t>
+        <w:t>Storage Emulator</w:t>
       </w:r>
       <w:r>
         <w:rPr>
@@ -3803,13 +2620,7 @@
         <w:rPr>
           <w:rFonts w:ascii="Calibri" w:eastAsia="Times New Roman" w:hAnsi="Calibri" w:cs="Calibri"/>
         </w:rPr>
-        <w:t>dev</w:t>
-      </w:r>
-      <w:r>
-        <w:rPr>
-          <w:rFonts w:ascii="Calibri" w:eastAsia="Times New Roman" w:hAnsi="Calibri" w:cs="Calibri"/>
-        </w:rPr>
-        <w:t>eloper</w:t>
+        <w:t>developer</w:t>
       </w:r>
       <w:r>
         <w:rPr>
@@ -3839,37 +2650,7 @@
         <w:rPr>
           <w:rFonts w:ascii="Calibri" w:eastAsia="Times New Roman" w:hAnsi="Calibri" w:cs="Calibri"/>
         </w:rPr>
-        <w:t xml:space="preserve">use </w:t>
-      </w:r>
-      <w:r>
-        <w:rPr>
-          <w:rFonts w:ascii="Calibri" w:eastAsia="Times New Roman" w:hAnsi="Calibri" w:cs="Calibri"/>
-        </w:rPr>
-        <w:t>A</w:t>
-      </w:r>
-      <w:r>
-        <w:rPr>
-          <w:rFonts w:ascii="Calibri" w:eastAsia="Times New Roman" w:hAnsi="Calibri" w:cs="Calibri"/>
-        </w:rPr>
-        <w:t xml:space="preserve">zure </w:t>
-      </w:r>
-      <w:r>
-        <w:rPr>
-          <w:rFonts w:ascii="Calibri" w:eastAsia="Times New Roman" w:hAnsi="Calibri" w:cs="Calibri"/>
-        </w:rPr>
-        <w:t>S</w:t>
-      </w:r>
-      <w:r>
-        <w:rPr>
-          <w:rFonts w:ascii="Calibri" w:eastAsia="Times New Roman" w:hAnsi="Calibri" w:cs="Calibri"/>
-        </w:rPr>
-        <w:t xml:space="preserve">torage </w:t>
-      </w:r>
-      <w:r>
-        <w:rPr>
-          <w:rFonts w:ascii="Calibri" w:eastAsia="Times New Roman" w:hAnsi="Calibri" w:cs="Calibri"/>
-        </w:rPr>
-        <w:t>when running workflows on containers or Linux.</w:t>
+        <w:t>use Azure Storage when running workflows on containers or Linux.</w:t>
       </w:r>
     </w:p>
     <w:p>
@@ -3889,19 +2670,7 @@
         <w:rPr>
           <w:rFonts w:ascii="Calibri" w:eastAsia="Times New Roman" w:hAnsi="Calibri" w:cs="Calibri"/>
         </w:rPr>
-        <w:t xml:space="preserve">An Azure </w:t>
-      </w:r>
-      <w:r>
-        <w:rPr>
-          <w:rFonts w:ascii="Calibri" w:eastAsia="Times New Roman" w:hAnsi="Calibri" w:cs="Calibri"/>
-        </w:rPr>
-        <w:t>f</w:t>
-      </w:r>
-      <w:r>
-        <w:rPr>
-          <w:rFonts w:ascii="Calibri" w:eastAsia="Times New Roman" w:hAnsi="Calibri" w:cs="Calibri"/>
-        </w:rPr>
-        <w:t>unction</w:t>
+        <w:t>An Azure function</w:t>
       </w:r>
       <w:r>
         <w:rPr>
@@ -3949,19 +2718,19 @@
         <w:rPr>
           <w:rFonts w:ascii="Calibri" w:eastAsia="Times New Roman" w:hAnsi="Calibri" w:cs="Calibri"/>
         </w:rPr>
-        <w:t xml:space="preserve">you </w:t>
-      </w:r>
-      <w:r>
-        <w:rPr>
-          <w:rFonts w:ascii="Calibri" w:eastAsia="Times New Roman" w:hAnsi="Calibri" w:cs="Calibri"/>
-        </w:rPr>
-        <w:t>us</w:t>
-      </w:r>
-      <w:r>
-        <w:rPr>
-          <w:rFonts w:ascii="Calibri" w:eastAsia="Times New Roman" w:hAnsi="Calibri" w:cs="Calibri"/>
-        </w:rPr>
-        <w:t>e</w:t>
+        <w:t xml:space="preserve">you use a </w:t>
+      </w:r>
+      <w:r>
+        <w:rPr>
+          <w:rFonts w:ascii="Calibri" w:eastAsia="Times New Roman" w:hAnsi="Calibri" w:cs="Calibri"/>
+        </w:rPr>
+        <w:t xml:space="preserve">C# project, </w:t>
+      </w:r>
+      <w:r>
+        <w:rPr>
+          <w:rFonts w:ascii="Calibri" w:eastAsia="Times New Roman" w:hAnsi="Calibri" w:cs="Calibri"/>
+        </w:rPr>
+        <w:t>Visual Studio Code</w:t>
       </w:r>
       <w:r>
         <w:rPr>
@@ -3973,54 +2742,6 @@
         <w:rPr>
           <w:rFonts w:ascii="Calibri" w:eastAsia="Times New Roman" w:hAnsi="Calibri" w:cs="Calibri"/>
         </w:rPr>
-        <w:t xml:space="preserve">a </w:t>
-      </w:r>
-      <w:r>
-        <w:rPr>
-          <w:rFonts w:ascii="Calibri" w:eastAsia="Times New Roman" w:hAnsi="Calibri" w:cs="Calibri"/>
-        </w:rPr>
-        <w:t xml:space="preserve">C# project, </w:t>
-      </w:r>
-      <w:r>
-        <w:rPr>
-          <w:rFonts w:ascii="Calibri" w:eastAsia="Times New Roman" w:hAnsi="Calibri" w:cs="Calibri"/>
-        </w:rPr>
-        <w:t>V</w:t>
-      </w:r>
-      <w:r>
-        <w:rPr>
-          <w:rFonts w:ascii="Calibri" w:eastAsia="Times New Roman" w:hAnsi="Calibri" w:cs="Calibri"/>
-        </w:rPr>
-        <w:t xml:space="preserve">isual </w:t>
-      </w:r>
-      <w:r>
-        <w:rPr>
-          <w:rFonts w:ascii="Calibri" w:eastAsia="Times New Roman" w:hAnsi="Calibri" w:cs="Calibri"/>
-        </w:rPr>
-        <w:t>S</w:t>
-      </w:r>
-      <w:r>
-        <w:rPr>
-          <w:rFonts w:ascii="Calibri" w:eastAsia="Times New Roman" w:hAnsi="Calibri" w:cs="Calibri"/>
-        </w:rPr>
-        <w:t xml:space="preserve">tudio </w:t>
-      </w:r>
-      <w:r>
-        <w:rPr>
-          <w:rFonts w:ascii="Calibri" w:eastAsia="Times New Roman" w:hAnsi="Calibri" w:cs="Calibri"/>
-        </w:rPr>
-        <w:t>Code</w:t>
-      </w:r>
-      <w:r>
-        <w:rPr>
-          <w:rFonts w:ascii="Calibri" w:eastAsia="Times New Roman" w:hAnsi="Calibri" w:cs="Calibri"/>
-        </w:rPr>
-        <w:t xml:space="preserve"> </w:t>
-      </w:r>
-      <w:r>
-        <w:rPr>
-          <w:rFonts w:ascii="Calibri" w:eastAsia="Times New Roman" w:hAnsi="Calibri" w:cs="Calibri"/>
-        </w:rPr>
         <w:t xml:space="preserve">tries </w:t>
       </w:r>
       <w:r>
@@ -4057,19 +2778,7 @@
         <w:rPr>
           <w:rFonts w:ascii="Calibri" w:eastAsia="Times New Roman" w:hAnsi="Calibri" w:cs="Calibri"/>
         </w:rPr>
-        <w:t>doesn</w:t>
-      </w:r>
-      <w:r>
-        <w:rPr>
-          <w:rFonts w:ascii="Calibri" w:eastAsia="Times New Roman" w:hAnsi="Calibri" w:cs="Calibri"/>
-        </w:rPr>
-        <w:t>'</w:t>
-      </w:r>
-      <w:r>
-        <w:rPr>
-          <w:rFonts w:ascii="Calibri" w:eastAsia="Times New Roman" w:hAnsi="Calibri" w:cs="Calibri"/>
-        </w:rPr>
-        <w:t>t</w:t>
+        <w:t>doesn't</w:t>
       </w:r>
       <w:r>
         <w:rPr>
@@ -4103,49 +2812,7 @@
         <w:rPr>
           <w:rFonts w:ascii="Calibri" w:eastAsia="Times New Roman" w:hAnsi="Calibri" w:cs="Calibri"/>
         </w:rPr>
-        <w:t xml:space="preserve">To enable </w:t>
-      </w:r>
-      <w:r>
-        <w:rPr>
-          <w:rFonts w:ascii="Calibri" w:eastAsia="Times New Roman" w:hAnsi="Calibri" w:cs="Calibri"/>
-        </w:rPr>
-        <w:t>t</w:t>
-      </w:r>
-      <w:r>
-        <w:rPr>
-          <w:rFonts w:ascii="Calibri" w:eastAsia="Times New Roman" w:hAnsi="Calibri" w:cs="Calibri"/>
-        </w:rPr>
-        <w:t xml:space="preserve">he </w:t>
-      </w:r>
-      <w:r>
-        <w:rPr>
-          <w:rFonts w:ascii="Calibri" w:eastAsia="Times New Roman" w:hAnsi="Calibri" w:cs="Calibri"/>
-        </w:rPr>
-        <w:t>run history</w:t>
-      </w:r>
-      <w:r>
-        <w:rPr>
-          <w:rFonts w:ascii="Calibri" w:eastAsia="Times New Roman" w:hAnsi="Calibri" w:cs="Calibri"/>
-        </w:rPr>
-        <w:t xml:space="preserve"> for stateless workflows</w:t>
-      </w:r>
-      <w:r>
-        <w:rPr>
-          <w:rFonts w:ascii="Calibri" w:eastAsia="Times New Roman" w:hAnsi="Calibri" w:cs="Calibri"/>
-        </w:rPr>
-        <w:t xml:space="preserve">, </w:t>
-      </w:r>
-      <w:r>
-        <w:rPr>
-          <w:rFonts w:ascii="Calibri" w:eastAsia="Times New Roman" w:hAnsi="Calibri" w:cs="Calibri"/>
-        </w:rPr>
-        <w:t xml:space="preserve">in the logic app's JSON definition, </w:t>
-      </w:r>
-      <w:r>
-        <w:rPr>
-          <w:rFonts w:ascii="Calibri" w:eastAsia="Times New Roman" w:hAnsi="Calibri" w:cs="Calibri"/>
-        </w:rPr>
-        <w:t xml:space="preserve">set the </w:t>
+        <w:t xml:space="preserve">To enable the run history for stateless workflows, in the logic app's JSON definition, set the </w:t>
       </w:r>
       <w:proofErr w:type="spellStart"/>
       <w:r>
@@ -4169,13 +2836,7 @@
         <w:rPr>
           <w:rFonts w:ascii="Calibri" w:eastAsia="Times New Roman" w:hAnsi="Calibri" w:cs="Calibri"/>
         </w:rPr>
-        <w:t xml:space="preserve">property inside </w:t>
-      </w:r>
-      <w:r>
-        <w:rPr>
-          <w:rFonts w:ascii="Calibri" w:eastAsia="Times New Roman" w:hAnsi="Calibri" w:cs="Calibri"/>
-        </w:rPr>
-        <w:t xml:space="preserve">the </w:t>
+        <w:t xml:space="preserve">property inside the </w:t>
       </w:r>
       <w:proofErr w:type="spellStart"/>
       <w:r>
@@ -4199,44 +2860,14 @@
         <w:rPr>
           <w:rFonts w:ascii="Calibri" w:eastAsia="Times New Roman" w:hAnsi="Calibri" w:cs="Calibri"/>
         </w:rPr>
-        <w:t>object</w:t>
-      </w:r>
-      <w:r>
-        <w:rPr>
-          <w:rFonts w:ascii="Calibri" w:eastAsia="Times New Roman" w:hAnsi="Calibri" w:cs="Calibri"/>
-        </w:rPr>
-        <w:t xml:space="preserve"> </w:t>
-      </w:r>
-      <w:r>
-        <w:rPr>
-          <w:rFonts w:ascii="Calibri" w:eastAsia="Times New Roman" w:hAnsi="Calibri" w:cs="Calibri"/>
-        </w:rPr>
-        <w:t xml:space="preserve">to </w:t>
-      </w:r>
-      <w:r>
-        <w:rPr>
-          <w:rFonts w:ascii="Calibri" w:eastAsia="Times New Roman" w:hAnsi="Calibri" w:cs="Calibri"/>
-        </w:rPr>
-        <w:t>"</w:t>
+        <w:t>object to "</w:t>
       </w:r>
       <w:proofErr w:type="spellStart"/>
       <w:r>
         <w:rPr>
           <w:rFonts w:ascii="Consolas" w:eastAsia="Consolas" w:hAnsi="Consolas" w:cs="Consolas"/>
         </w:rPr>
-        <w:t>With</w:t>
-      </w:r>
-      <w:r>
-        <w:rPr>
-          <w:rFonts w:ascii="Consolas" w:eastAsia="Consolas" w:hAnsi="Consolas" w:cs="Consolas"/>
-        </w:rPr>
-        <w:t>Stateless</w:t>
-      </w:r>
-      <w:r>
-        <w:rPr>
-          <w:rFonts w:ascii="Consolas" w:eastAsia="Consolas" w:hAnsi="Consolas" w:cs="Consolas"/>
-        </w:rPr>
-        <w:t>RunHistory</w:t>
+        <w:t>WithStatelessRunHistory</w:t>
       </w:r>
       <w:proofErr w:type="spellEnd"/>
       <w:r>
@@ -4369,19 +3000,7 @@
         <w:rPr>
           <w:rFonts w:ascii="Calibri" w:eastAsia="Times New Roman" w:hAnsi="Calibri" w:cs="Calibri"/>
         </w:rPr>
-        <w:t xml:space="preserve">you </w:t>
-      </w:r>
-      <w:r>
-        <w:rPr>
-          <w:rFonts w:ascii="Calibri" w:eastAsia="Times New Roman" w:hAnsi="Calibri" w:cs="Calibri"/>
-        </w:rPr>
-        <w:t>us</w:t>
-      </w:r>
-      <w:r>
-        <w:rPr>
-          <w:rFonts w:ascii="Calibri" w:eastAsia="Times New Roman" w:hAnsi="Calibri" w:cs="Calibri"/>
-        </w:rPr>
-        <w:t>e</w:t>
+        <w:t>you use</w:t>
       </w:r>
       <w:r>
         <w:rPr>
@@ -4393,19 +3012,7 @@
         <w:rPr>
           <w:rFonts w:ascii="Calibri" w:eastAsia="Times New Roman" w:hAnsi="Calibri" w:cs="Calibri"/>
         </w:rPr>
-        <w:t>Java</w:t>
-      </w:r>
-      <w:r>
-        <w:rPr>
-          <w:rFonts w:ascii="Calibri" w:eastAsia="Times New Roman" w:hAnsi="Calibri" w:cs="Calibri"/>
-        </w:rPr>
-        <w:t>S</w:t>
-      </w:r>
-      <w:r>
-        <w:rPr>
-          <w:rFonts w:ascii="Calibri" w:eastAsia="Times New Roman" w:hAnsi="Calibri" w:cs="Calibri"/>
-        </w:rPr>
-        <w:t>cript</w:t>
+        <w:t>JavaScript</w:t>
       </w:r>
       <w:r>
         <w:rPr>
@@ -4417,25 +3024,7 @@
         <w:rPr>
           <w:rFonts w:ascii="Calibri" w:eastAsia="Times New Roman" w:hAnsi="Calibri" w:cs="Calibri"/>
         </w:rPr>
-        <w:t>T</w:t>
-      </w:r>
-      <w:r>
-        <w:rPr>
-          <w:rFonts w:ascii="Calibri" w:eastAsia="Times New Roman" w:hAnsi="Calibri" w:cs="Calibri"/>
-        </w:rPr>
-        <w:t>ype</w:t>
-      </w:r>
-      <w:r>
-        <w:rPr>
-          <w:rFonts w:ascii="Calibri" w:eastAsia="Times New Roman" w:hAnsi="Calibri" w:cs="Calibri"/>
-        </w:rPr>
-        <w:t>S</w:t>
-      </w:r>
-      <w:r>
-        <w:rPr>
-          <w:rFonts w:ascii="Calibri" w:eastAsia="Times New Roman" w:hAnsi="Calibri" w:cs="Calibri"/>
-        </w:rPr>
-        <w:t xml:space="preserve">cript </w:t>
+        <w:t xml:space="preserve">TypeScript </w:t>
       </w:r>
       <w:r>
         <w:rPr>
@@ -4447,7 +3036,13 @@
         <w:rPr>
           <w:rFonts w:ascii="Calibri" w:eastAsia="Times New Roman" w:hAnsi="Calibri" w:cs="Calibri"/>
         </w:rPr>
-        <w:t>a</w:t>
+        <w:t xml:space="preserve">a </w:t>
+      </w:r>
+      <w:r>
+        <w:rPr>
+          <w:rFonts w:ascii="Calibri" w:eastAsia="Times New Roman" w:hAnsi="Calibri" w:cs="Calibri"/>
+        </w:rPr>
+        <w:t>pop-up window appears</w:t>
       </w:r>
       <w:r>
         <w:rPr>
@@ -4459,103 +3054,19 @@
         <w:rPr>
           <w:rFonts w:ascii="Calibri" w:eastAsia="Times New Roman" w:hAnsi="Calibri" w:cs="Calibri"/>
         </w:rPr>
-        <w:t>pop</w:t>
-      </w:r>
-      <w:r>
-        <w:rPr>
-          <w:rFonts w:ascii="Calibri" w:eastAsia="Times New Roman" w:hAnsi="Calibri" w:cs="Calibri"/>
-        </w:rPr>
-        <w:t>-</w:t>
-      </w:r>
-      <w:r>
-        <w:rPr>
-          <w:rFonts w:ascii="Calibri" w:eastAsia="Times New Roman" w:hAnsi="Calibri" w:cs="Calibri"/>
-        </w:rPr>
-        <w:t xml:space="preserve">up </w:t>
-      </w:r>
-      <w:r>
-        <w:rPr>
-          <w:rFonts w:ascii="Calibri" w:eastAsia="Times New Roman" w:hAnsi="Calibri" w:cs="Calibri"/>
-        </w:rPr>
-        <w:t>window appears</w:t>
-      </w:r>
-      <w:r>
-        <w:rPr>
-          <w:rFonts w:ascii="Calibri" w:eastAsia="Times New Roman" w:hAnsi="Calibri" w:cs="Calibri"/>
-        </w:rPr>
-        <w:t xml:space="preserve"> </w:t>
-      </w:r>
-      <w:r>
-        <w:rPr>
-          <w:rFonts w:ascii="Calibri" w:eastAsia="Times New Roman" w:hAnsi="Calibri" w:cs="Calibri"/>
-        </w:rPr>
-        <w:t xml:space="preserve">and </w:t>
-      </w:r>
-      <w:r>
-        <w:rPr>
-          <w:rFonts w:ascii="Calibri" w:eastAsia="Times New Roman" w:hAnsi="Calibri" w:cs="Calibri"/>
-        </w:rPr>
-        <w:t>prompt</w:t>
-      </w:r>
-      <w:r>
-        <w:rPr>
-          <w:rFonts w:ascii="Calibri" w:eastAsia="Times New Roman" w:hAnsi="Calibri" w:cs="Calibri"/>
-        </w:rPr>
-        <w:t>s</w:t>
-      </w:r>
-      <w:r>
-        <w:rPr>
-          <w:rFonts w:ascii="Calibri" w:eastAsia="Times New Roman" w:hAnsi="Calibri" w:cs="Calibri"/>
-        </w:rPr>
-        <w:t xml:space="preserve"> </w:t>
-      </w:r>
-      <w:r>
-        <w:rPr>
-          <w:rFonts w:ascii="Calibri" w:eastAsia="Times New Roman" w:hAnsi="Calibri" w:cs="Calibri"/>
-        </w:rPr>
-        <w:t>you</w:t>
-      </w:r>
-      <w:r>
-        <w:rPr>
-          <w:rFonts w:ascii="Calibri" w:eastAsia="Times New Roman" w:hAnsi="Calibri" w:cs="Calibri"/>
-        </w:rPr>
-        <w:t xml:space="preserve"> to open the Chrome dev tools</w:t>
-      </w:r>
-      <w:r>
-        <w:rPr>
-          <w:rFonts w:ascii="Calibri" w:eastAsia="Times New Roman" w:hAnsi="Calibri" w:cs="Calibri"/>
-        </w:rPr>
-        <w:t xml:space="preserve">. You can safely cancel this </w:t>
-      </w:r>
-      <w:r>
-        <w:rPr>
-          <w:rFonts w:ascii="Calibri" w:eastAsia="Times New Roman" w:hAnsi="Calibri" w:cs="Calibri"/>
-        </w:rPr>
-        <w:t>pop</w:t>
-      </w:r>
-      <w:r>
-        <w:rPr>
-          <w:rFonts w:ascii="Calibri" w:eastAsia="Times New Roman" w:hAnsi="Calibri" w:cs="Calibri"/>
-        </w:rPr>
-        <w:t>-</w:t>
-      </w:r>
-      <w:r>
-        <w:rPr>
-          <w:rFonts w:ascii="Calibri" w:eastAsia="Times New Roman" w:hAnsi="Calibri" w:cs="Calibri"/>
-        </w:rPr>
-        <w:t>up</w:t>
-      </w:r>
-      <w:r>
-        <w:rPr>
-          <w:rFonts w:ascii="Calibri" w:eastAsia="Times New Roman" w:hAnsi="Calibri" w:cs="Calibri"/>
-        </w:rPr>
-        <w:t xml:space="preserve"> window</w:t>
-      </w:r>
-      <w:r>
-        <w:rPr>
-          <w:rFonts w:ascii="Calibri" w:eastAsia="Times New Roman" w:hAnsi="Calibri" w:cs="Calibri"/>
-        </w:rPr>
-        <w:t>.</w:t>
+        <w:t>and prompts you</w:t>
+      </w:r>
+      <w:r>
+        <w:rPr>
+          <w:rFonts w:ascii="Calibri" w:eastAsia="Times New Roman" w:hAnsi="Calibri" w:cs="Calibri"/>
+        </w:rPr>
+        <w:t xml:space="preserve"> to open the Chrome dev tools. You can safely cancel this </w:t>
+      </w:r>
+      <w:r>
+        <w:rPr>
+          <w:rFonts w:ascii="Calibri" w:eastAsia="Times New Roman" w:hAnsi="Calibri" w:cs="Calibri"/>
+        </w:rPr>
+        <w:t>pop-up window.</w:t>
       </w:r>
       <w:r>
         <w:rPr>
@@ -4671,13 +3182,7 @@
         <w:rPr>
           <w:rFonts w:ascii="Calibri" w:eastAsia="Times New Roman" w:hAnsi="Calibri" w:cs="Calibri"/>
         </w:rPr>
-        <w:t>isn't yet supported in stateless workflows, the</w:t>
-      </w:r>
-      <w:r>
-        <w:rPr>
-          <w:rFonts w:ascii="Calibri" w:eastAsia="Times New Roman" w:hAnsi="Calibri" w:cs="Calibri"/>
-        </w:rPr>
-        <w:t xml:space="preserve"> </w:t>
+        <w:t xml:space="preserve">isn't yet supported in stateless workflows, the </w:t>
       </w:r>
       <w:r>
         <w:rPr>
@@ -4691,13 +3196,7 @@
         <w:rPr>
           <w:rFonts w:ascii="Calibri" w:eastAsia="Times New Roman" w:hAnsi="Calibri" w:cs="Calibri"/>
         </w:rPr>
-        <w:t xml:space="preserve"> action </w:t>
-      </w:r>
-      <w:r>
-        <w:rPr>
-          <w:rFonts w:ascii="Calibri" w:eastAsia="Times New Roman" w:hAnsi="Calibri" w:cs="Calibri"/>
-        </w:rPr>
-        <w:t xml:space="preserve">is </w:t>
+        <w:t xml:space="preserve"> action is </w:t>
       </w:r>
       <w:r>
         <w:rPr>
@@ -4709,25 +3208,7 @@
         <w:rPr>
           <w:rFonts w:ascii="Calibri" w:eastAsia="Times New Roman" w:hAnsi="Calibri" w:cs="Calibri"/>
         </w:rPr>
-        <w:t>in</w:t>
-      </w:r>
-      <w:r>
-        <w:rPr>
-          <w:rFonts w:ascii="Calibri" w:eastAsia="Times New Roman" w:hAnsi="Calibri" w:cs="Calibri"/>
-        </w:rPr>
-        <w:t>side</w:t>
-      </w:r>
-      <w:r>
-        <w:rPr>
-          <w:rFonts w:ascii="Calibri" w:eastAsia="Times New Roman" w:hAnsi="Calibri" w:cs="Calibri"/>
-        </w:rPr>
-        <w:t xml:space="preserve"> </w:t>
-      </w:r>
-      <w:r>
-        <w:rPr>
-          <w:rFonts w:ascii="Calibri" w:eastAsia="Times New Roman" w:hAnsi="Calibri" w:cs="Calibri"/>
-        </w:rPr>
-        <w:t>a</w:t>
+        <w:t>inside a</w:t>
       </w:r>
       <w:r>
         <w:rPr>
@@ -4862,31 +3343,7 @@
         <w:rPr>
           <w:rFonts w:ascii="Calibri" w:eastAsia="Times New Roman" w:hAnsi="Calibri" w:cs="Calibri"/>
         </w:rPr>
-        <w:t xml:space="preserve">Azure </w:t>
-      </w:r>
-      <w:r>
-        <w:rPr>
-          <w:rFonts w:ascii="Calibri" w:eastAsia="Times New Roman" w:hAnsi="Calibri" w:cs="Calibri"/>
-        </w:rPr>
-        <w:t>F</w:t>
-      </w:r>
-      <w:r>
-        <w:rPr>
-          <w:rFonts w:ascii="Calibri" w:eastAsia="Times New Roman" w:hAnsi="Calibri" w:cs="Calibri"/>
-        </w:rPr>
-        <w:t>unctions V</w:t>
-      </w:r>
-      <w:r>
-        <w:rPr>
-          <w:rFonts w:ascii="Calibri" w:eastAsia="Times New Roman" w:hAnsi="Calibri" w:cs="Calibri"/>
-        </w:rPr>
-        <w:t xml:space="preserve">ersion </w:t>
-      </w:r>
-      <w:r>
-        <w:rPr>
-          <w:rFonts w:ascii="Calibri" w:eastAsia="Times New Roman" w:hAnsi="Calibri" w:cs="Calibri"/>
-        </w:rPr>
-        <w:t>2.</w:t>
+        <w:t>Azure Functions Version 2.</w:t>
       </w:r>
       <w:r>
         <w:rPr>
@@ -4898,25 +3355,7 @@
         <w:rPr>
           <w:rFonts w:ascii="Calibri" w:eastAsia="Times New Roman" w:hAnsi="Calibri" w:cs="Calibri"/>
         </w:rPr>
-        <w:t>you use</w:t>
-      </w:r>
-      <w:r>
-        <w:rPr>
-          <w:rFonts w:ascii="Calibri" w:eastAsia="Times New Roman" w:hAnsi="Calibri" w:cs="Calibri"/>
-        </w:rPr>
-        <w:t xml:space="preserve"> V</w:t>
-      </w:r>
-      <w:r>
-        <w:rPr>
-          <w:rFonts w:ascii="Calibri" w:eastAsia="Times New Roman" w:hAnsi="Calibri" w:cs="Calibri"/>
-        </w:rPr>
-        <w:t xml:space="preserve">ersion </w:t>
-      </w:r>
-      <w:r>
-        <w:rPr>
-          <w:rFonts w:ascii="Calibri" w:eastAsia="Times New Roman" w:hAnsi="Calibri" w:cs="Calibri"/>
-        </w:rPr>
-        <w:t>3</w:t>
+        <w:t>you use Version 3</w:t>
       </w:r>
       <w:r>
         <w:rPr>
@@ -4928,13 +3367,7 @@
         <w:rPr>
           <w:rFonts w:ascii="Calibri" w:eastAsia="Times New Roman" w:hAnsi="Calibri" w:cs="Calibri"/>
         </w:rPr>
-        <w:t>work</w:t>
-      </w:r>
-      <w:r>
-        <w:rPr>
-          <w:rFonts w:ascii="Calibri" w:eastAsia="Times New Roman" w:hAnsi="Calibri" w:cs="Calibri"/>
-        </w:rPr>
-        <w:t>s</w:t>
+        <w:t>works</w:t>
       </w:r>
       <w:r>
         <w:rPr>
@@ -4977,13 +3410,7 @@
         <w:rPr>
           <w:rFonts w:ascii="Calibri" w:eastAsia="Times New Roman" w:hAnsi="Calibri" w:cs="Calibri"/>
         </w:rPr>
-        <w:t xml:space="preserve"> first</w:t>
-      </w:r>
-      <w:r>
-        <w:rPr>
-          <w:rFonts w:ascii="Calibri" w:eastAsia="Times New Roman" w:hAnsi="Calibri" w:cs="Calibri"/>
-        </w:rPr>
-        <w:t>.</w:t>
+        <w:t xml:space="preserve"> first.</w:t>
       </w:r>
       <w:r>
         <w:rPr>
@@ -5009,25 +3436,7 @@
         <w:rPr>
           <w:rFonts w:ascii="Calibri" w:eastAsia="Times New Roman" w:hAnsi="Calibri" w:cs="Calibri"/>
         </w:rPr>
-        <w:t xml:space="preserve"> you can </w:t>
-      </w:r>
-      <w:r>
-        <w:rPr>
-          <w:rFonts w:ascii="Calibri" w:eastAsia="Times New Roman" w:hAnsi="Calibri" w:cs="Calibri"/>
-        </w:rPr>
-        <w:t>r</w:t>
-      </w:r>
-      <w:r>
-        <w:rPr>
-          <w:rFonts w:ascii="Calibri" w:eastAsia="Times New Roman" w:hAnsi="Calibri" w:cs="Calibri"/>
-        </w:rPr>
-        <w:t xml:space="preserve">estart </w:t>
-      </w:r>
-      <w:r>
-        <w:rPr>
-          <w:rFonts w:ascii="Calibri" w:eastAsia="Times New Roman" w:hAnsi="Calibri" w:cs="Calibri"/>
-        </w:rPr>
-        <w:t xml:space="preserve">the </w:t>
+        <w:t xml:space="preserve"> you can restart the </w:t>
       </w:r>
       <w:r>
         <w:rPr>
@@ -5039,19 +3448,7 @@
         <w:rPr>
           <w:rFonts w:ascii="Calibri" w:eastAsia="Times New Roman" w:hAnsi="Calibri" w:cs="Calibri"/>
         </w:rPr>
-        <w:t xml:space="preserve">you </w:t>
-      </w:r>
-      <w:r>
-        <w:rPr>
-          <w:rFonts w:ascii="Calibri" w:eastAsia="Times New Roman" w:hAnsi="Calibri" w:cs="Calibri"/>
-        </w:rPr>
-        <w:t>chang</w:t>
-      </w:r>
-      <w:r>
-        <w:rPr>
-          <w:rFonts w:ascii="Calibri" w:eastAsia="Times New Roman" w:hAnsi="Calibri" w:cs="Calibri"/>
-        </w:rPr>
-        <w:t>e</w:t>
+        <w:t>you change</w:t>
       </w:r>
       <w:r>
         <w:rPr>
@@ -5063,13 +3460,7 @@
         <w:rPr>
           <w:rFonts w:ascii="Calibri" w:eastAsia="Times New Roman" w:hAnsi="Calibri" w:cs="Calibri"/>
         </w:rPr>
-        <w:t>config</w:t>
-      </w:r>
-      <w:r>
-        <w:rPr>
-          <w:rFonts w:ascii="Calibri" w:eastAsia="Times New Roman" w:hAnsi="Calibri" w:cs="Calibri"/>
-        </w:rPr>
-        <w:t xml:space="preserve">urations or </w:t>
+        <w:t xml:space="preserve">configurations or </w:t>
       </w:r>
       <w:r>
         <w:rPr>
@@ -5130,15 +3521,29 @@
         <w:rPr>
           <w:rFonts w:ascii="Calibri" w:eastAsia="Times New Roman" w:hAnsi="Calibri" w:cs="Calibri"/>
         </w:rPr>
-        <w:t>e monitoring is enabled</w:t>
-      </w:r>
-      <w:r>
-        <w:rPr>
-          <w:rFonts w:ascii="Calibri" w:eastAsia="Times New Roman" w:hAnsi="Calibri" w:cs="Calibri"/>
-        </w:rPr>
-        <w:t xml:space="preserve">. </w:t>
+        <w:t xml:space="preserve">e monitoring is enabled. </w:t>
       </w:r>
     </w:p>
+    <w:p>
+      <w:pPr>
+        <w:pStyle w:val="ListParagraph"/>
+        <w:numPr>
+          <w:ilvl w:val="0"/>
+          <w:numId w:val="9"/>
+        </w:numPr>
+        <w:spacing w:before="120" w:after="120" w:line="240" w:lineRule="auto"/>
+        <w:rPr>
+          <w:rFonts w:ascii="Calibri" w:eastAsia="Times New Roman" w:hAnsi="Calibri" w:cs="Calibri"/>
+        </w:rPr>
+      </w:pPr>
+      <w:r>
+        <w:rPr>
+          <w:rFonts w:ascii="Calibri" w:eastAsia="Times New Roman" w:hAnsi="Calibri" w:cs="Calibri"/>
+        </w:rPr>
+        <w:t>We currently require allowed origin of function apps CORS setting to be set to “*” for run histories of workflows deployed to a function app to work.</w:t>
+      </w:r>
+    </w:p>
+    <w:p/>
     <w:sectPr>
       <w:pgSz w:w="12240" w:h="15840"/>
       <w:pgMar w:top="720" w:right="720" w:bottom="720" w:left="720" w:header="720" w:footer="720" w:gutter="0"/>
@@ -13324,15 +11729,6 @@
   </w:num>
   <w:num w:numId="69">
     <w:abstractNumId w:val="46"/>
-    <w:lvlOverride w:ilvl="0"/>
-    <w:lvlOverride w:ilvl="1"/>
-    <w:lvlOverride w:ilvl="2"/>
-    <w:lvlOverride w:ilvl="3"/>
-    <w:lvlOverride w:ilvl="4"/>
-    <w:lvlOverride w:ilvl="5"/>
-    <w:lvlOverride w:ilvl="6"/>
-    <w:lvlOverride w:ilvl="7"/>
-    <w:lvlOverride w:ilvl="8"/>
   </w:num>
   <w:num w:numId="70">
     <w:abstractNumId w:val="46"/>
@@ -13739,6 +12135,7 @@
   <w:style w:type="paragraph" w:default="1" w:styleId="Normal">
     <w:name w:val="Normal"/>
     <w:qFormat/>
+    <w:rsid w:val="00174ED3"/>
   </w:style>
   <w:style w:type="paragraph" w:styleId="Heading1">
     <w:name w:val="heading 1"/>

</xml_diff>